<commit_message>
add pdf of homework3 report
</commit_message>
<xml_diff>
--- a/实验3/201711010202王汝芸17计2报告3.docx
+++ b/实验3/201711010202王汝芸17计2报告3.docx
@@ -1641,7 +1641,6 @@
           </w:tcPr>
           <w:p>
             <w:pPr>
-              <w:spacing w:before="240"/>
               <w:ind w:leftChars="85" w:left="178"/>
               <w:rPr>
                 <w:rFonts w:ascii="等线" w:eastAsia="等线" w:hAnsi="等线"/>
@@ -21006,14 +21005,65 @@
               <w:ind w:left="180"/>
               <w:rPr>
                 <w:rFonts w:ascii="等线" w:eastAsia="等线" w:hAnsi="等线"/>
-                <w:b/>
-              </w:rPr>
-            </w:pPr>
-            <w:r>
+              </w:rPr>
+            </w:pPr>
+          </w:p>
+          <w:p>
+            <w:pPr>
+              <w:ind w:left="180"/>
+              <w:rPr>
+                <w:rFonts w:ascii="等线" w:eastAsia="等线" w:hAnsi="等线"/>
+              </w:rPr>
+            </w:pPr>
+          </w:p>
+          <w:p>
+            <w:pPr>
+              <w:ind w:left="180"/>
+              <w:rPr>
+                <w:rFonts w:ascii="等线" w:eastAsia="等线" w:hAnsi="等线"/>
+              </w:rPr>
+            </w:pPr>
+          </w:p>
+          <w:p>
+            <w:pPr>
+              <w:ind w:left="180"/>
+              <w:rPr>
+                <w:rFonts w:ascii="等线" w:eastAsia="等线" w:hAnsi="等线"/>
+              </w:rPr>
+            </w:pPr>
+          </w:p>
+          <w:p>
+            <w:pPr>
+              <w:ind w:left="180"/>
+              <w:rPr>
+                <w:rFonts w:ascii="等线" w:eastAsia="等线" w:hAnsi="等线"/>
+              </w:rPr>
+            </w:pPr>
+          </w:p>
+          <w:p>
+            <w:pPr>
+              <w:ind w:left="180"/>
               <w:rPr>
                 <w:rFonts w:ascii="等线" w:eastAsia="等线" w:hAnsi="等线" w:hint="eastAsia"/>
-                <w:b/>
-              </w:rPr>
+              </w:rPr>
+            </w:pPr>
+            <w:bookmarkStart w:id="0" w:name="_GoBack"/>
+            <w:bookmarkEnd w:id="0"/>
+          </w:p>
+          <w:p>
+            <w:pPr>
+              <w:ind w:left="180"/>
+              <w:rPr>
+                <w:rFonts w:ascii="等线" w:eastAsia="等线" w:hAnsi="等线"/>
+                <w:b/>
+              </w:rPr>
+            </w:pPr>
+            <w:r>
+              <w:rPr>
+                <w:rFonts w:ascii="等线" w:eastAsia="等线" w:hAnsi="等线" w:hint="eastAsia"/>
+                <w:b/>
+              </w:rPr>
+              <w:lastRenderedPageBreak/>
               <w:t>课后题</w:t>
             </w:r>
             <w:r>
@@ -21042,7 +21092,6 @@
               <w:rPr>
                 <w:noProof/>
               </w:rPr>
-              <w:lastRenderedPageBreak/>
               <w:drawing>
                 <wp:inline distT="0" distB="0" distL="0" distR="0" wp14:anchorId="0B439847" wp14:editId="4EF97A79">
                   <wp:extent cx="3155950" cy="1077306"/>
@@ -21467,7 +21516,7 @@
                 <w:b/>
                 <w:sz w:val="22"/>
               </w:rPr>
-              <w:t>2</w:t>
+              <w:t>3</w:t>
             </w:r>
             <w:r>
               <w:rPr>
@@ -21475,10 +21524,8 @@
                 <w:b/>
                 <w:sz w:val="22"/>
               </w:rPr>
-              <w:t>.6</w:t>
-            </w:r>
-            <w:bookmarkStart w:id="0" w:name="_GoBack"/>
-            <w:bookmarkEnd w:id="0"/>
+              <w:t>.4</w:t>
+            </w:r>
           </w:p>
           <w:p>
             <w:pPr>
@@ -21494,1561 +21541,470 @@
                 <w:rFonts w:ascii="等线" w:eastAsia="等线" w:hAnsi="等线" w:cs="宋体" w:hint="eastAsia"/>
                 <w:sz w:val="22"/>
               </w:rPr>
-              <w:t>本题将输入的int型变量，转换为String类型，再通过.split(</w:t>
+              <w:t>本题</w:t>
+            </w:r>
+            <w:r>
+              <w:rPr>
+                <w:rFonts w:ascii="等线" w:eastAsia="等线" w:hAnsi="等线" w:cs="宋体" w:hint="eastAsia"/>
+                <w:sz w:val="22"/>
+              </w:rPr>
+              <w:t>用</w:t>
+            </w:r>
+            <w:proofErr w:type="spellStart"/>
+            <w:r>
+              <w:rPr>
+                <w:rFonts w:ascii="等线" w:eastAsia="等线" w:hAnsi="等线" w:cs="宋体" w:hint="eastAsia"/>
+                <w:sz w:val="22"/>
+              </w:rPr>
+              <w:t>Math</w:t>
             </w:r>
             <w:r>
               <w:rPr>
                 <w:rFonts w:ascii="等线" w:eastAsia="等线" w:hAnsi="等线" w:cs="宋体"/>
                 <w:sz w:val="22"/>
               </w:rPr>
-              <w:t>“”)</w:t>
+              <w:t>.</w:t>
             </w:r>
             <w:r>
               <w:rPr>
                 <w:rFonts w:ascii="等线" w:eastAsia="等线" w:hAnsi="等线" w:cs="宋体" w:hint="eastAsia"/>
                 <w:sz w:val="22"/>
               </w:rPr>
-              <w:t>将各个位数分离，再将其转换为int型相加，得到各个位数之</w:t>
-            </w:r>
-            <w:proofErr w:type="gramStart"/>
+              <w:t>random</w:t>
+            </w:r>
+            <w:proofErr w:type="spellEnd"/>
+            <w:r>
+              <w:rPr>
+                <w:rFonts w:ascii="等线" w:eastAsia="等线" w:hAnsi="等线" w:cs="宋体"/>
+                <w:sz w:val="22"/>
+              </w:rPr>
+              <w:t>()</w:t>
+            </w:r>
             <w:r>
               <w:rPr>
                 <w:rFonts w:ascii="等线" w:eastAsia="等线" w:hAnsi="等线" w:cs="宋体" w:hint="eastAsia"/>
                 <w:sz w:val="22"/>
               </w:rPr>
-              <w:t>和</w:t>
-            </w:r>
-            <w:proofErr w:type="gramEnd"/>
+              <w:t>求取随机数，随机数范围是0~</w:t>
+            </w:r>
             <w:r>
               <w:rPr>
                 <w:rFonts w:ascii="等线" w:eastAsia="等线" w:hAnsi="等线" w:cs="宋体"/>
                 <w:sz w:val="22"/>
               </w:rPr>
-              <w:t xml:space="preserve"> </w:t>
-            </w:r>
-          </w:p>
-          <w:p>
-            <w:pPr>
-              <w:ind w:left="180"/>
+              <w:t>1</w:t>
+            </w:r>
+            <w:r>
+              <w:rPr>
+                <w:rFonts w:ascii="等线" w:eastAsia="等线" w:hAnsi="等线" w:cs="宋体" w:hint="eastAsia"/>
+                <w:sz w:val="22"/>
+              </w:rPr>
+              <w:t>，因此，将范围调整为</w:t>
+            </w:r>
+            <w:proofErr w:type="spellStart"/>
+            <w:r>
+              <w:rPr>
+                <w:rFonts w:ascii="等线" w:eastAsia="等线" w:hAnsi="等线" w:cs="宋体" w:hint="eastAsia"/>
+                <w:sz w:val="22"/>
+              </w:rPr>
+              <w:t>Math</w:t>
+            </w:r>
+            <w:r>
               <w:rPr>
                 <w:rFonts w:ascii="等线" w:eastAsia="等线" w:hAnsi="等线" w:cs="宋体"/>
                 <w:sz w:val="22"/>
               </w:rPr>
-            </w:pPr>
-          </w:p>
-          <w:p>
-            <w:pPr>
-              <w:ind w:left="180"/>
-              <w:rPr>
-                <w:rFonts w:ascii="等线" w:eastAsia="等线" w:hAnsi="等线" w:cs="宋体"/>
-                <w:b/>
+              <w:t>.</w:t>
+            </w:r>
+            <w:r>
+              <w:rPr>
+                <w:rFonts w:ascii="等线" w:eastAsia="等线" w:hAnsi="等线" w:cs="宋体" w:hint="eastAsia"/>
                 <w:sz w:val="22"/>
               </w:rPr>
-            </w:pPr>
-            <w:r>
-              <w:rPr>
-                <w:rFonts w:ascii="等线" w:eastAsia="等线" w:hAnsi="等线" w:cs="宋体" w:hint="eastAsia"/>
-                <w:b/>
-                <w:sz w:val="22"/>
-              </w:rPr>
-              <w:t>课后题</w:t>
-            </w:r>
-            <w:r>
-              <w:rPr>
-                <w:rFonts w:ascii="等线" w:eastAsia="等线" w:hAnsi="等线" w:cs="宋体" w:hint="eastAsia"/>
-                <w:b/>
-                <w:sz w:val="22"/>
-              </w:rPr>
-              <w:t>2</w:t>
-            </w:r>
-            <w:r>
-              <w:rPr>
-                <w:rFonts w:ascii="等线" w:eastAsia="等线" w:hAnsi="等线" w:cs="宋体"/>
-                <w:b/>
-                <w:sz w:val="22"/>
-              </w:rPr>
-              <w:t>.7</w:t>
-            </w:r>
-          </w:p>
-          <w:p>
-            <w:pPr>
-              <w:ind w:leftChars="220" w:left="462"/>
+              <w:t>random</w:t>
+            </w:r>
+            <w:proofErr w:type="spellEnd"/>
+            <w:r>
               <w:rPr>
                 <w:rFonts w:ascii="等线" w:eastAsia="等线" w:hAnsi="等线" w:cs="宋体"/>
                 <w:sz w:val="22"/>
               </w:rPr>
-            </w:pPr>
+              <w:t>()</w:t>
+            </w:r>
             <w:r>
               <w:rPr>
                 <w:rFonts w:ascii="等线" w:eastAsia="等线" w:hAnsi="等线" w:cs="宋体" w:hint="eastAsia"/>
                 <w:sz w:val="22"/>
               </w:rPr>
-              <w:t>通过</w:t>
+              <w:t>*</w:t>
+            </w:r>
+            <w:r>
+              <w:rPr>
+                <w:rFonts w:ascii="等线" w:eastAsia="等线" w:hAnsi="等线" w:cs="宋体"/>
+                <w:sz w:val="22"/>
+              </w:rPr>
+              <w:t>12</w:t>
             </w:r>
             <w:r>
               <w:rPr>
                 <w:rFonts w:ascii="等线" w:eastAsia="等线" w:hAnsi="等线" w:cs="宋体" w:hint="eastAsia"/>
                 <w:sz w:val="22"/>
               </w:rPr>
-              <w:t>将分钟-小时-日-年依次相除得到年数，再用</w:t>
+              <w:t>+</w:t>
             </w:r>
             <w:r>
               <w:rPr>
                 <w:rFonts w:ascii="等线" w:eastAsia="等线" w:hAnsi="等线" w:cs="宋体"/>
                 <w:sz w:val="22"/>
               </w:rPr>
-              <w:t>(int)(days-(int)years*365)</w:t>
+              <w:t>1</w:t>
             </w:r>
             <w:r>
               <w:rPr>
                 <w:rFonts w:ascii="等线" w:eastAsia="等线" w:hAnsi="等线" w:cs="宋体" w:hint="eastAsia"/>
                 <w:sz w:val="22"/>
               </w:rPr>
-              <w:t>计算得到天数，输出结果</w:t>
-            </w:r>
-          </w:p>
-          <w:p>
-            <w:pPr>
-              <w:ind w:left="180"/>
+              <w:t>，来保证取值范围为1~</w:t>
+            </w:r>
+            <w:r>
               <w:rPr>
                 <w:rFonts w:ascii="等线" w:eastAsia="等线" w:hAnsi="等线" w:cs="宋体"/>
                 <w:sz w:val="22"/>
               </w:rPr>
-            </w:pPr>
-          </w:p>
-          <w:p>
-            <w:pPr>
-              <w:ind w:left="180"/>
-              <w:rPr>
-                <w:rFonts w:ascii="等线" w:eastAsia="等线" w:hAnsi="等线" w:cs="宋体"/>
-                <w:b/>
+              <w:t>13</w:t>
+            </w:r>
+            <w:r>
+              <w:rPr>
+                <w:rFonts w:ascii="等线" w:eastAsia="等线" w:hAnsi="等线" w:cs="宋体" w:hint="eastAsia"/>
                 <w:sz w:val="22"/>
               </w:rPr>
-            </w:pPr>
-            <w:r>
-              <w:rPr>
-                <w:rFonts w:ascii="等线" w:eastAsia="等线" w:hAnsi="等线" w:cs="宋体" w:hint="eastAsia"/>
-                <w:b/>
-                <w:sz w:val="22"/>
-              </w:rPr>
-              <w:t>课后题</w:t>
-            </w:r>
-            <w:r>
-              <w:rPr>
-                <w:rFonts w:ascii="等线" w:eastAsia="等线" w:hAnsi="等线" w:cs="宋体" w:hint="eastAsia"/>
-                <w:b/>
-                <w:sz w:val="22"/>
-              </w:rPr>
-              <w:t>2</w:t>
-            </w:r>
-            <w:r>
-              <w:rPr>
-                <w:rFonts w:ascii="等线" w:eastAsia="等线" w:hAnsi="等线" w:cs="宋体"/>
-                <w:b/>
-                <w:sz w:val="22"/>
-              </w:rPr>
-              <w:t>.8</w:t>
-            </w:r>
-          </w:p>
-          <w:p>
-            <w:pPr>
-              <w:ind w:leftChars="220" w:left="462"/>
+              <w:t>，又因为取不到1</w:t>
+            </w:r>
+            <w:r>
               <w:rPr>
                 <w:rFonts w:ascii="等线" w:eastAsia="等线" w:hAnsi="等线" w:cs="宋体"/>
                 <w:sz w:val="22"/>
               </w:rPr>
-            </w:pPr>
+              <w:t>3</w:t>
+            </w:r>
             <w:r>
               <w:rPr>
                 <w:rFonts w:ascii="等线" w:eastAsia="等线" w:hAnsi="等线" w:cs="宋体" w:hint="eastAsia"/>
                 <w:sz w:val="22"/>
               </w:rPr>
-              <w:t>本题采用两种方法获取当前时间，一种是</w:t>
-            </w:r>
-          </w:p>
-          <w:p>
-            <w:pPr>
-              <w:shd w:val="clear" w:color="auto" w:fill="EBF8FF"/>
-              <w:autoSpaceDE w:val="0"/>
-              <w:autoSpaceDN w:val="0"/>
-              <w:adjustRightInd w:val="0"/>
-              <w:ind w:leftChars="216" w:left="454"/>
-              <w:jc w:val="left"/>
-              <w:rPr>
-                <w:rFonts w:ascii="???" w:hAnsi="???" w:cs="???"/>
-                <w:kern w:val="0"/>
-                <w:sz w:val="20"/>
-                <w:szCs w:val="20"/>
-              </w:rPr>
-            </w:pPr>
-            <w:proofErr w:type="spellStart"/>
-            <w:r>
-              <w:rPr>
-                <w:rFonts w:ascii="???" w:hAnsi="???" w:cs="???"/>
-                <w:color w:val="516D7B"/>
-                <w:kern w:val="0"/>
-                <w:sz w:val="20"/>
-                <w:szCs w:val="20"/>
-              </w:rPr>
-              <w:t>SimpleDateFormat</w:t>
-            </w:r>
-            <w:proofErr w:type="spellEnd"/>
-            <w:r>
-              <w:rPr>
-                <w:rFonts w:ascii="???" w:hAnsi="???" w:cs="???"/>
-                <w:color w:val="516D7B"/>
-                <w:kern w:val="0"/>
-                <w:sz w:val="20"/>
-                <w:szCs w:val="20"/>
-              </w:rPr>
-              <w:t xml:space="preserve"> df</w:t>
-            </w:r>
-            <w:r>
-              <w:rPr>
-                <w:rFonts w:ascii="???" w:hAnsi="???" w:cs="???"/>
-                <w:kern w:val="0"/>
-                <w:sz w:val="20"/>
-                <w:szCs w:val="20"/>
-              </w:rPr>
-              <w:t xml:space="preserve"> </w:t>
-            </w:r>
-            <w:r>
-              <w:rPr>
-                <w:rFonts w:ascii="???" w:hAnsi="???" w:cs="???"/>
-                <w:color w:val="516D7B"/>
-                <w:kern w:val="0"/>
-                <w:sz w:val="20"/>
-                <w:szCs w:val="20"/>
-              </w:rPr>
-              <w:t>=</w:t>
-            </w:r>
-            <w:r>
-              <w:rPr>
-                <w:rFonts w:ascii="???" w:hAnsi="???" w:cs="???"/>
-                <w:kern w:val="0"/>
-                <w:sz w:val="20"/>
-                <w:szCs w:val="20"/>
-              </w:rPr>
-              <w:t xml:space="preserve"> </w:t>
-            </w:r>
-            <w:r>
-              <w:rPr>
-                <w:rFonts w:ascii="???" w:hAnsi="???" w:cs="???"/>
-                <w:b/>
-                <w:bCs/>
-                <w:color w:val="6B6BB8"/>
-                <w:kern w:val="0"/>
-                <w:sz w:val="20"/>
-                <w:szCs w:val="20"/>
-              </w:rPr>
-              <w:t>new</w:t>
-            </w:r>
-            <w:r>
-              <w:rPr>
-                <w:rFonts w:ascii="???" w:hAnsi="???" w:cs="???"/>
-                <w:kern w:val="0"/>
-                <w:sz w:val="20"/>
-                <w:szCs w:val="20"/>
-              </w:rPr>
-              <w:t xml:space="preserve"> </w:t>
-            </w:r>
-            <w:proofErr w:type="spellStart"/>
-            <w:r>
-              <w:rPr>
-                <w:rFonts w:ascii="???" w:hAnsi="???" w:cs="???"/>
-                <w:b/>
-                <w:bCs/>
-                <w:color w:val="8A8A0F"/>
-                <w:kern w:val="0"/>
-                <w:sz w:val="20"/>
-                <w:szCs w:val="20"/>
-              </w:rPr>
-              <w:t>SimpleDateFormat</w:t>
-            </w:r>
-            <w:proofErr w:type="spellEnd"/>
-            <w:r>
-              <w:rPr>
-                <w:rFonts w:ascii="???" w:hAnsi="???" w:cs="???"/>
-                <w:color w:val="516D7B"/>
-                <w:kern w:val="0"/>
-                <w:sz w:val="20"/>
-                <w:szCs w:val="20"/>
-              </w:rPr>
-              <w:t>(</w:t>
-            </w:r>
-            <w:r>
-              <w:rPr>
-                <w:rFonts w:ascii="???" w:hAnsi="???" w:cs="???"/>
-                <w:color w:val="568C3B"/>
-                <w:kern w:val="0"/>
-                <w:sz w:val="20"/>
-                <w:szCs w:val="20"/>
-              </w:rPr>
-              <w:t>"</w:t>
-            </w:r>
-            <w:proofErr w:type="spellStart"/>
-            <w:r>
-              <w:rPr>
-                <w:rFonts w:ascii="???" w:hAnsi="???" w:cs="???"/>
-                <w:color w:val="568C3B"/>
-                <w:kern w:val="0"/>
-                <w:sz w:val="20"/>
-                <w:szCs w:val="20"/>
-              </w:rPr>
-              <w:t>yyyy</w:t>
-            </w:r>
-            <w:proofErr w:type="spellEnd"/>
-            <w:r>
-              <w:rPr>
-                <w:rFonts w:ascii="???" w:hAnsi="???" w:cs="???"/>
-                <w:color w:val="568C3B"/>
-                <w:kern w:val="0"/>
-                <w:sz w:val="20"/>
-                <w:szCs w:val="20"/>
-              </w:rPr>
-              <w:t xml:space="preserve">-MM-dd </w:t>
-            </w:r>
-            <w:proofErr w:type="spellStart"/>
-            <w:r>
-              <w:rPr>
-                <w:rFonts w:ascii="???" w:hAnsi="???" w:cs="???"/>
-                <w:color w:val="568C3B"/>
-                <w:kern w:val="0"/>
-                <w:sz w:val="20"/>
-                <w:szCs w:val="20"/>
-              </w:rPr>
-              <w:t>HH:mm:ss</w:t>
-            </w:r>
-            <w:proofErr w:type="spellEnd"/>
-            <w:r>
-              <w:rPr>
-                <w:rFonts w:ascii="???" w:hAnsi="???" w:cs="???"/>
-                <w:color w:val="568C3B"/>
-                <w:kern w:val="0"/>
-                <w:sz w:val="20"/>
-                <w:szCs w:val="20"/>
-              </w:rPr>
-              <w:t>"</w:t>
-            </w:r>
-            <w:r>
-              <w:rPr>
-                <w:rFonts w:ascii="???" w:hAnsi="???" w:cs="???"/>
-                <w:color w:val="516D7B"/>
-                <w:kern w:val="0"/>
-                <w:sz w:val="20"/>
-                <w:szCs w:val="20"/>
-              </w:rPr>
-              <w:t>);</w:t>
-            </w:r>
-            <w:r>
-              <w:rPr>
-                <w:rFonts w:ascii="???" w:hAnsi="???" w:cs="???"/>
-                <w:i/>
-                <w:iCs/>
-                <w:color w:val="7195A8"/>
-                <w:kern w:val="0"/>
-                <w:sz w:val="20"/>
-                <w:szCs w:val="20"/>
-              </w:rPr>
-              <w:t>//</w:t>
-            </w:r>
-            <w:r>
-              <w:rPr>
-                <w:rFonts w:ascii="???" w:hAnsi="???" w:cs="???"/>
-                <w:i/>
-                <w:iCs/>
-                <w:color w:val="7195A8"/>
-                <w:kern w:val="0"/>
-                <w:sz w:val="20"/>
-                <w:szCs w:val="20"/>
-              </w:rPr>
-              <w:t>设置日期格式</w:t>
-            </w:r>
-          </w:p>
-          <w:p>
-            <w:pPr>
-              <w:shd w:val="clear" w:color="auto" w:fill="EBF8FF"/>
-              <w:autoSpaceDE w:val="0"/>
-              <w:autoSpaceDN w:val="0"/>
-              <w:adjustRightInd w:val="0"/>
-              <w:ind w:leftChars="216" w:left="454"/>
-              <w:jc w:val="left"/>
-              <w:rPr>
-                <w:rFonts w:ascii="???" w:hAnsi="???" w:cs="???"/>
-                <w:kern w:val="0"/>
-                <w:sz w:val="20"/>
-                <w:szCs w:val="20"/>
-              </w:rPr>
-            </w:pPr>
-            <w:proofErr w:type="spellStart"/>
-            <w:r>
-              <w:rPr>
-                <w:rFonts w:ascii="???" w:hAnsi="???" w:cs="???"/>
-                <w:color w:val="516D7B"/>
-                <w:kern w:val="0"/>
-                <w:sz w:val="20"/>
-                <w:szCs w:val="20"/>
-              </w:rPr>
-              <w:t>System.out.</w:t>
-            </w:r>
-            <w:r>
-              <w:rPr>
-                <w:rFonts w:ascii="???" w:hAnsi="???" w:cs="???"/>
-                <w:b/>
-                <w:bCs/>
-                <w:color w:val="8A8A0F"/>
-                <w:kern w:val="0"/>
-                <w:sz w:val="20"/>
-                <w:szCs w:val="20"/>
-              </w:rPr>
-              <w:t>println</w:t>
-            </w:r>
-            <w:proofErr w:type="spellEnd"/>
-            <w:r>
-              <w:rPr>
-                <w:rFonts w:ascii="???" w:hAnsi="???" w:cs="???"/>
-                <w:color w:val="516D7B"/>
-                <w:kern w:val="0"/>
-                <w:sz w:val="20"/>
-                <w:szCs w:val="20"/>
-              </w:rPr>
-              <w:t>(</w:t>
-            </w:r>
-            <w:proofErr w:type="spellStart"/>
-            <w:r>
-              <w:rPr>
-                <w:rFonts w:ascii="???" w:hAnsi="???" w:cs="???"/>
-                <w:color w:val="516D7B"/>
-                <w:kern w:val="0"/>
-                <w:sz w:val="20"/>
-                <w:szCs w:val="20"/>
-              </w:rPr>
-              <w:t>df.</w:t>
-            </w:r>
-            <w:r>
-              <w:rPr>
-                <w:rFonts w:ascii="???" w:hAnsi="???" w:cs="???"/>
-                <w:b/>
-                <w:bCs/>
-                <w:color w:val="8A8A0F"/>
-                <w:kern w:val="0"/>
-                <w:sz w:val="20"/>
-                <w:szCs w:val="20"/>
-              </w:rPr>
-              <w:t>format</w:t>
-            </w:r>
-            <w:proofErr w:type="spellEnd"/>
-            <w:r>
-              <w:rPr>
-                <w:rFonts w:ascii="???" w:hAnsi="???" w:cs="???"/>
-                <w:color w:val="516D7B"/>
-                <w:kern w:val="0"/>
-                <w:sz w:val="20"/>
-                <w:szCs w:val="20"/>
-              </w:rPr>
-              <w:t>(</w:t>
-            </w:r>
-            <w:r>
-              <w:rPr>
-                <w:rFonts w:ascii="???" w:hAnsi="???" w:cs="???"/>
-                <w:b/>
-                <w:bCs/>
-                <w:color w:val="6B6BB8"/>
-                <w:kern w:val="0"/>
-                <w:sz w:val="20"/>
-                <w:szCs w:val="20"/>
-              </w:rPr>
-              <w:t>new</w:t>
-            </w:r>
-            <w:r>
-              <w:rPr>
-                <w:rFonts w:ascii="???" w:hAnsi="???" w:cs="???"/>
-                <w:kern w:val="0"/>
-                <w:sz w:val="20"/>
-                <w:szCs w:val="20"/>
-              </w:rPr>
-              <w:t xml:space="preserve"> </w:t>
-            </w:r>
-            <w:r>
-              <w:rPr>
-                <w:rFonts w:ascii="???" w:hAnsi="???" w:cs="???"/>
-                <w:b/>
-                <w:bCs/>
-                <w:color w:val="8A8A0F"/>
-                <w:kern w:val="0"/>
-                <w:sz w:val="20"/>
-                <w:szCs w:val="20"/>
-              </w:rPr>
-              <w:t>Date</w:t>
-            </w:r>
-            <w:r>
-              <w:rPr>
-                <w:rFonts w:ascii="???" w:hAnsi="???" w:cs="???"/>
-                <w:color w:val="516D7B"/>
-                <w:kern w:val="0"/>
-                <w:sz w:val="20"/>
-                <w:szCs w:val="20"/>
-              </w:rPr>
-              <w:t>()));</w:t>
-            </w:r>
-            <w:r>
-              <w:rPr>
-                <w:rFonts w:ascii="???" w:hAnsi="???" w:cs="???"/>
-                <w:i/>
-                <w:iCs/>
-                <w:color w:val="7195A8"/>
-                <w:kern w:val="0"/>
-                <w:sz w:val="20"/>
-                <w:szCs w:val="20"/>
-              </w:rPr>
-              <w:t>// new Date()</w:t>
-            </w:r>
-            <w:r>
-              <w:rPr>
-                <w:rFonts w:ascii="???" w:hAnsi="???" w:cs="???"/>
-                <w:i/>
-                <w:iCs/>
-                <w:color w:val="7195A8"/>
-                <w:kern w:val="0"/>
-                <w:sz w:val="20"/>
-                <w:szCs w:val="20"/>
-              </w:rPr>
-              <w:t>为获取当前系统时间</w:t>
-            </w:r>
-          </w:p>
-          <w:p>
-            <w:pPr>
-              <w:ind w:leftChars="220" w:left="462"/>
+              <w:t>，显式类型转换为int后，即可得到1~</w:t>
+            </w:r>
+            <w:r>
               <w:rPr>
                 <w:rFonts w:ascii="等线" w:eastAsia="等线" w:hAnsi="等线" w:cs="宋体"/>
                 <w:sz w:val="22"/>
               </w:rPr>
-            </w:pPr>
+              <w:t>12</w:t>
+            </w:r>
             <w:r>
               <w:rPr>
                 <w:rFonts w:ascii="等线" w:eastAsia="等线" w:hAnsi="等线" w:cs="宋体" w:hint="eastAsia"/>
                 <w:sz w:val="22"/>
               </w:rPr>
-              <w:t>通过new</w:t>
+              <w:t>之间的随机整数；</w:t>
             </w:r>
             <w:r>
               <w:rPr>
                 <w:rFonts w:ascii="等线" w:eastAsia="等线" w:hAnsi="等线" w:cs="宋体"/>
                 <w:sz w:val="22"/>
               </w:rPr>
-              <w:t xml:space="preserve"> D</w:t>
-            </w:r>
+              <w:t xml:space="preserve"> </w:t>
+            </w:r>
+          </w:p>
+          <w:p>
+            <w:pPr>
+              <w:ind w:left="180"/>
+              <w:rPr>
+                <w:rFonts w:ascii="等线" w:eastAsia="等线" w:hAnsi="等线" w:cs="宋体"/>
+                <w:sz w:val="22"/>
+              </w:rPr>
+            </w:pPr>
+          </w:p>
+          <w:p>
+            <w:pPr>
+              <w:ind w:left="180"/>
+              <w:rPr>
+                <w:rFonts w:ascii="等线" w:eastAsia="等线" w:hAnsi="等线" w:cs="宋体"/>
+                <w:b/>
+                <w:sz w:val="22"/>
+              </w:rPr>
+            </w:pPr>
+            <w:r>
+              <w:rPr>
+                <w:rFonts w:ascii="等线" w:eastAsia="等线" w:hAnsi="等线" w:cs="宋体" w:hint="eastAsia"/>
+                <w:b/>
+                <w:sz w:val="22"/>
+              </w:rPr>
+              <w:t>课后题</w:t>
+            </w:r>
+            <w:r>
+              <w:rPr>
+                <w:rFonts w:ascii="等线" w:eastAsia="等线" w:hAnsi="等线" w:cs="宋体" w:hint="eastAsia"/>
+                <w:b/>
+                <w:sz w:val="22"/>
+              </w:rPr>
+              <w:t>3</w:t>
+            </w:r>
+            <w:r>
+              <w:rPr>
+                <w:rFonts w:ascii="等线" w:eastAsia="等线" w:hAnsi="等线" w:cs="宋体"/>
+                <w:b/>
+                <w:sz w:val="22"/>
+              </w:rPr>
+              <w:t>.5</w:t>
+            </w:r>
+          </w:p>
+          <w:p>
+            <w:pPr>
+              <w:ind w:leftChars="220" w:left="462"/>
+              <w:rPr>
+                <w:rFonts w:ascii="等线" w:eastAsia="等线" w:hAnsi="等线" w:cs="宋体"/>
+                <w:sz w:val="22"/>
+              </w:rPr>
+            </w:pPr>
             <w:r>
               <w:rPr>
                 <w:rFonts w:ascii="等线" w:eastAsia="等线" w:hAnsi="等线" w:cs="宋体" w:hint="eastAsia"/>
                 <w:sz w:val="22"/>
               </w:rPr>
-              <w:t>ate方法得格式化输出时间显示</w:t>
-            </w:r>
-          </w:p>
-          <w:p>
-            <w:pPr>
-              <w:ind w:leftChars="220" w:left="462"/>
+              <w:t>本题通过(</w:t>
+            </w:r>
+            <w:proofErr w:type="spellStart"/>
+            <w:r>
               <w:rPr>
                 <w:rFonts w:ascii="等线" w:eastAsia="等线" w:hAnsi="等线" w:cs="宋体"/>
                 <w:sz w:val="22"/>
               </w:rPr>
-            </w:pPr>
+              <w:t>gap+num</w:t>
+            </w:r>
+            <w:proofErr w:type="spellEnd"/>
+            <w:r>
+              <w:rPr>
+                <w:rFonts w:ascii="等线" w:eastAsia="等线" w:hAnsi="等线" w:cs="宋体"/>
+                <w:sz w:val="22"/>
+              </w:rPr>
+              <w:t>)</w:t>
+            </w:r>
             <w:r>
               <w:rPr>
                 <w:rFonts w:ascii="等线" w:eastAsia="等线" w:hAnsi="等线" w:cs="宋体" w:hint="eastAsia"/>
                 <w:sz w:val="22"/>
               </w:rPr>
-              <w:t>另一种方法是用</w:t>
-            </w:r>
-            <w:proofErr w:type="spellStart"/>
+              <w:t>%</w:t>
+            </w:r>
+            <w:r>
+              <w:rPr>
+                <w:rFonts w:ascii="等线" w:eastAsia="等线" w:hAnsi="等线" w:cs="宋体"/>
+                <w:sz w:val="22"/>
+              </w:rPr>
+              <w:t>7</w:t>
+            </w:r>
             <w:r>
               <w:rPr>
                 <w:rFonts w:ascii="等线" w:eastAsia="等线" w:hAnsi="等线" w:cs="宋体" w:hint="eastAsia"/>
                 <w:sz w:val="22"/>
               </w:rPr>
-              <w:t>Calender</w:t>
-            </w:r>
-            <w:proofErr w:type="spellEnd"/>
-            <w:proofErr w:type="gramStart"/>
+              <w:t>得到gap天后是星期几；</w:t>
+            </w:r>
+          </w:p>
+          <w:p>
+            <w:pPr>
+              <w:ind w:left="180"/>
+              <w:rPr>
+                <w:rFonts w:ascii="等线" w:eastAsia="等线" w:hAnsi="等线" w:cs="宋体"/>
+                <w:sz w:val="22"/>
+              </w:rPr>
+            </w:pPr>
+          </w:p>
+          <w:p>
+            <w:pPr>
+              <w:ind w:left="180"/>
+              <w:rPr>
+                <w:rFonts w:ascii="等线" w:eastAsia="等线" w:hAnsi="等线" w:cs="宋体"/>
+                <w:b/>
+                <w:sz w:val="22"/>
+              </w:rPr>
+            </w:pPr>
+            <w:r>
+              <w:rPr>
+                <w:rFonts w:ascii="等线" w:eastAsia="等线" w:hAnsi="等线" w:cs="宋体" w:hint="eastAsia"/>
+                <w:b/>
+                <w:sz w:val="22"/>
+              </w:rPr>
+              <w:t>课后题</w:t>
+            </w:r>
+            <w:r>
+              <w:rPr>
+                <w:rFonts w:ascii="等线" w:eastAsia="等线" w:hAnsi="等线" w:cs="宋体" w:hint="eastAsia"/>
+                <w:b/>
+                <w:sz w:val="22"/>
+              </w:rPr>
+              <w:t>3</w:t>
+            </w:r>
+            <w:r>
+              <w:rPr>
+                <w:rFonts w:ascii="等线" w:eastAsia="等线" w:hAnsi="等线" w:cs="宋体"/>
+                <w:b/>
+                <w:sz w:val="22"/>
+              </w:rPr>
+              <w:t>.9</w:t>
+            </w:r>
+          </w:p>
+          <w:p>
+            <w:pPr>
+              <w:ind w:leftChars="220" w:left="462"/>
+              <w:rPr>
+                <w:rFonts w:ascii="等线" w:eastAsia="等线" w:hAnsi="等线" w:cs="宋体"/>
+                <w:sz w:val="22"/>
+              </w:rPr>
+            </w:pPr>
             <w:r>
               <w:rPr>
                 <w:rFonts w:ascii="等线" w:eastAsia="等线" w:hAnsi="等线" w:cs="宋体" w:hint="eastAsia"/>
                 <w:sz w:val="22"/>
               </w:rPr>
-              <w:t>类下的</w:t>
-            </w:r>
-            <w:proofErr w:type="spellStart"/>
-            <w:proofErr w:type="gramEnd"/>
+              <w:t>本题</w:t>
+            </w:r>
             <w:r>
               <w:rPr>
                 <w:rFonts w:ascii="等线" w:eastAsia="等线" w:hAnsi="等线" w:cs="宋体" w:hint="eastAsia"/>
                 <w:sz w:val="22"/>
               </w:rPr>
-              <w:t>get</w:t>
+              <w:t>用String类型接收9位I</w:t>
             </w:r>
             <w:r>
               <w:rPr>
                 <w:rFonts w:ascii="等线" w:eastAsia="等线" w:hAnsi="等线" w:cs="宋体"/>
                 <w:sz w:val="22"/>
               </w:rPr>
-              <w:t>I</w:t>
+              <w:t>SBN</w:t>
             </w:r>
             <w:r>
               <w:rPr>
                 <w:rFonts w:ascii="等线" w:eastAsia="等线" w:hAnsi="等线" w:cs="宋体" w:hint="eastAsia"/>
                 <w:sz w:val="22"/>
               </w:rPr>
-              <w:t>nstance</w:t>
-            </w:r>
-            <w:proofErr w:type="spellEnd"/>
+              <w:t>值，再将其转换为int型数组，通过循环求取校验位，最后将9位I</w:t>
+            </w:r>
             <w:r>
               <w:rPr>
                 <w:rFonts w:ascii="等线" w:eastAsia="等线" w:hAnsi="等线" w:cs="宋体"/>
                 <w:sz w:val="22"/>
               </w:rPr>
-              <w:t>()</w:t>
+              <w:t>SBN</w:t>
             </w:r>
             <w:r>
               <w:rPr>
                 <w:rFonts w:ascii="等线" w:eastAsia="等线" w:hAnsi="等线" w:cs="宋体" w:hint="eastAsia"/>
                 <w:sz w:val="22"/>
               </w:rPr>
-              <w:t>方法</w:t>
-            </w:r>
-          </w:p>
-          <w:p>
-            <w:pPr>
-              <w:shd w:val="clear" w:color="auto" w:fill="EBF8FF"/>
-              <w:autoSpaceDE w:val="0"/>
-              <w:autoSpaceDN w:val="0"/>
-              <w:adjustRightInd w:val="0"/>
-              <w:ind w:leftChars="216" w:left="454"/>
-              <w:jc w:val="left"/>
-              <w:rPr>
-                <w:rFonts w:ascii="???" w:hAnsi="???" w:cs="???"/>
-                <w:kern w:val="0"/>
-                <w:sz w:val="20"/>
-                <w:szCs w:val="20"/>
-              </w:rPr>
-            </w:pPr>
-            <w:r>
-              <w:rPr>
-                <w:rFonts w:ascii="???" w:hAnsi="???" w:cs="???"/>
-                <w:color w:val="516D7B"/>
-                <w:kern w:val="0"/>
-                <w:sz w:val="20"/>
-                <w:szCs w:val="20"/>
-              </w:rPr>
-              <w:t>Calendar c</w:t>
-            </w:r>
-            <w:r>
-              <w:rPr>
-                <w:rFonts w:ascii="???" w:hAnsi="???" w:cs="???"/>
-                <w:kern w:val="0"/>
-                <w:sz w:val="20"/>
-                <w:szCs w:val="20"/>
-              </w:rPr>
-              <w:t xml:space="preserve"> </w:t>
-            </w:r>
-            <w:r>
-              <w:rPr>
-                <w:rFonts w:ascii="???" w:hAnsi="???" w:cs="???"/>
-                <w:color w:val="516D7B"/>
-                <w:kern w:val="0"/>
-                <w:sz w:val="20"/>
-                <w:szCs w:val="20"/>
-              </w:rPr>
-              <w:t>=</w:t>
-            </w:r>
-            <w:r>
-              <w:rPr>
-                <w:rFonts w:ascii="???" w:hAnsi="???" w:cs="???"/>
-                <w:kern w:val="0"/>
-                <w:sz w:val="20"/>
-                <w:szCs w:val="20"/>
-              </w:rPr>
-              <w:t xml:space="preserve"> </w:t>
-            </w:r>
-            <w:proofErr w:type="spellStart"/>
-            <w:r>
-              <w:rPr>
-                <w:rFonts w:ascii="???" w:hAnsi="???" w:cs="???"/>
-                <w:color w:val="516D7B"/>
-                <w:kern w:val="0"/>
-                <w:sz w:val="20"/>
-                <w:szCs w:val="20"/>
-              </w:rPr>
-              <w:t>Calendar.</w:t>
-            </w:r>
-            <w:r>
-              <w:rPr>
-                <w:rFonts w:ascii="???" w:hAnsi="???" w:cs="???"/>
-                <w:b/>
-                <w:bCs/>
-                <w:color w:val="8A8A0F"/>
-                <w:kern w:val="0"/>
-                <w:sz w:val="20"/>
-                <w:szCs w:val="20"/>
-              </w:rPr>
-              <w:t>getInstance</w:t>
-            </w:r>
-            <w:proofErr w:type="spellEnd"/>
-            <w:r>
-              <w:rPr>
-                <w:rFonts w:ascii="???" w:hAnsi="???" w:cs="???"/>
-                <w:color w:val="516D7B"/>
-                <w:kern w:val="0"/>
-                <w:sz w:val="20"/>
-                <w:szCs w:val="20"/>
-              </w:rPr>
-              <w:t>();</w:t>
-            </w:r>
-          </w:p>
-          <w:p>
-            <w:pPr>
-              <w:shd w:val="clear" w:color="auto" w:fill="EBF8FF"/>
-              <w:autoSpaceDE w:val="0"/>
-              <w:autoSpaceDN w:val="0"/>
-              <w:adjustRightInd w:val="0"/>
-              <w:ind w:leftChars="216" w:left="454"/>
-              <w:jc w:val="left"/>
-              <w:rPr>
-                <w:rFonts w:ascii="???" w:hAnsi="???" w:cs="???"/>
-                <w:kern w:val="0"/>
-                <w:sz w:val="20"/>
-                <w:szCs w:val="20"/>
-              </w:rPr>
-            </w:pPr>
-            <w:r>
-              <w:rPr>
-                <w:rFonts w:ascii="???" w:hAnsi="???" w:cs="???"/>
-                <w:b/>
-                <w:bCs/>
-                <w:color w:val="6B6BB8"/>
-                <w:kern w:val="0"/>
-                <w:sz w:val="20"/>
-                <w:szCs w:val="20"/>
-              </w:rPr>
-              <w:t>int</w:t>
-            </w:r>
-            <w:r>
-              <w:rPr>
-                <w:rFonts w:ascii="???" w:hAnsi="???" w:cs="???"/>
-                <w:kern w:val="0"/>
-                <w:sz w:val="20"/>
-                <w:szCs w:val="20"/>
-              </w:rPr>
-              <w:t xml:space="preserve"> </w:t>
-            </w:r>
-            <w:r>
-              <w:rPr>
-                <w:rFonts w:ascii="???" w:hAnsi="???" w:cs="???"/>
-                <w:color w:val="516D7B"/>
-                <w:kern w:val="0"/>
-                <w:sz w:val="20"/>
-                <w:szCs w:val="20"/>
-              </w:rPr>
-              <w:t>year</w:t>
-            </w:r>
-            <w:r>
-              <w:rPr>
-                <w:rFonts w:ascii="???" w:hAnsi="???" w:cs="???"/>
-                <w:kern w:val="0"/>
-                <w:sz w:val="20"/>
-                <w:szCs w:val="20"/>
-              </w:rPr>
-              <w:t xml:space="preserve"> </w:t>
-            </w:r>
-            <w:r>
-              <w:rPr>
-                <w:rFonts w:ascii="???" w:hAnsi="???" w:cs="???"/>
-                <w:color w:val="516D7B"/>
-                <w:kern w:val="0"/>
-                <w:sz w:val="20"/>
-                <w:szCs w:val="20"/>
-              </w:rPr>
-              <w:t>=</w:t>
-            </w:r>
-            <w:r>
-              <w:rPr>
-                <w:rFonts w:ascii="???" w:hAnsi="???" w:cs="???"/>
-                <w:kern w:val="0"/>
-                <w:sz w:val="20"/>
-                <w:szCs w:val="20"/>
-              </w:rPr>
-              <w:t xml:space="preserve"> </w:t>
-            </w:r>
-            <w:proofErr w:type="spellStart"/>
-            <w:proofErr w:type="gramStart"/>
-            <w:r>
-              <w:rPr>
-                <w:rFonts w:ascii="???" w:hAnsi="???" w:cs="???"/>
-                <w:color w:val="516D7B"/>
-                <w:kern w:val="0"/>
-                <w:sz w:val="20"/>
-                <w:szCs w:val="20"/>
-              </w:rPr>
-              <w:t>c.</w:t>
-            </w:r>
-            <w:r>
-              <w:rPr>
-                <w:rFonts w:ascii="???" w:hAnsi="???" w:cs="???"/>
-                <w:b/>
-                <w:bCs/>
-                <w:color w:val="8A8A0F"/>
-                <w:kern w:val="0"/>
-                <w:sz w:val="20"/>
-                <w:szCs w:val="20"/>
-              </w:rPr>
-              <w:t>get</w:t>
-            </w:r>
-            <w:proofErr w:type="spellEnd"/>
-            <w:r>
-              <w:rPr>
-                <w:rFonts w:ascii="???" w:hAnsi="???" w:cs="???"/>
-                <w:color w:val="516D7B"/>
-                <w:kern w:val="0"/>
-                <w:sz w:val="20"/>
-                <w:szCs w:val="20"/>
-              </w:rPr>
-              <w:t>(</w:t>
-            </w:r>
-            <w:proofErr w:type="spellStart"/>
-            <w:proofErr w:type="gramEnd"/>
-            <w:r>
-              <w:rPr>
-                <w:rFonts w:ascii="???" w:hAnsi="???" w:cs="???"/>
-                <w:color w:val="516D7B"/>
-                <w:kern w:val="0"/>
-                <w:sz w:val="20"/>
-                <w:szCs w:val="20"/>
-              </w:rPr>
-              <w:t>Calendar.YEAR</w:t>
-            </w:r>
-            <w:proofErr w:type="spellEnd"/>
-            <w:r>
-              <w:rPr>
-                <w:rFonts w:ascii="???" w:hAnsi="???" w:cs="???"/>
-                <w:color w:val="516D7B"/>
-                <w:kern w:val="0"/>
-                <w:sz w:val="20"/>
-                <w:szCs w:val="20"/>
-              </w:rPr>
-              <w:t>);</w:t>
-            </w:r>
-          </w:p>
-          <w:p>
-            <w:pPr>
-              <w:shd w:val="clear" w:color="auto" w:fill="EBF8FF"/>
-              <w:autoSpaceDE w:val="0"/>
-              <w:autoSpaceDN w:val="0"/>
-              <w:adjustRightInd w:val="0"/>
-              <w:ind w:leftChars="216" w:left="454"/>
-              <w:jc w:val="left"/>
-              <w:rPr>
-                <w:rFonts w:ascii="???" w:hAnsi="???" w:cs="???"/>
-                <w:kern w:val="0"/>
-                <w:sz w:val="20"/>
-                <w:szCs w:val="20"/>
-              </w:rPr>
-            </w:pPr>
-            <w:r>
-              <w:rPr>
-                <w:rFonts w:ascii="???" w:hAnsi="???" w:cs="???"/>
-                <w:b/>
-                <w:bCs/>
-                <w:color w:val="6B6BB8"/>
-                <w:kern w:val="0"/>
-                <w:sz w:val="20"/>
-                <w:szCs w:val="20"/>
-              </w:rPr>
-              <w:t>int</w:t>
-            </w:r>
-            <w:r>
-              <w:rPr>
-                <w:rFonts w:ascii="???" w:hAnsi="???" w:cs="???"/>
-                <w:kern w:val="0"/>
-                <w:sz w:val="20"/>
-                <w:szCs w:val="20"/>
-              </w:rPr>
-              <w:t xml:space="preserve"> </w:t>
-            </w:r>
-            <w:r>
-              <w:rPr>
-                <w:rFonts w:ascii="???" w:hAnsi="???" w:cs="???"/>
-                <w:color w:val="516D7B"/>
-                <w:kern w:val="0"/>
-                <w:sz w:val="20"/>
-                <w:szCs w:val="20"/>
-              </w:rPr>
-              <w:t>month</w:t>
-            </w:r>
-            <w:r>
-              <w:rPr>
-                <w:rFonts w:ascii="???" w:hAnsi="???" w:cs="???"/>
-                <w:kern w:val="0"/>
-                <w:sz w:val="20"/>
-                <w:szCs w:val="20"/>
-              </w:rPr>
-              <w:t xml:space="preserve"> </w:t>
-            </w:r>
-            <w:r>
-              <w:rPr>
-                <w:rFonts w:ascii="???" w:hAnsi="???" w:cs="???"/>
-                <w:color w:val="516D7B"/>
-                <w:kern w:val="0"/>
-                <w:sz w:val="20"/>
-                <w:szCs w:val="20"/>
-              </w:rPr>
-              <w:t>=</w:t>
-            </w:r>
-            <w:r>
-              <w:rPr>
-                <w:rFonts w:ascii="???" w:hAnsi="???" w:cs="???"/>
-                <w:kern w:val="0"/>
-                <w:sz w:val="20"/>
-                <w:szCs w:val="20"/>
-              </w:rPr>
-              <w:t xml:space="preserve"> </w:t>
-            </w:r>
-            <w:proofErr w:type="spellStart"/>
-            <w:proofErr w:type="gramStart"/>
-            <w:r>
-              <w:rPr>
-                <w:rFonts w:ascii="???" w:hAnsi="???" w:cs="???"/>
-                <w:color w:val="516D7B"/>
-                <w:kern w:val="0"/>
-                <w:sz w:val="20"/>
-                <w:szCs w:val="20"/>
-              </w:rPr>
-              <w:t>c.</w:t>
-            </w:r>
-            <w:r>
-              <w:rPr>
-                <w:rFonts w:ascii="???" w:hAnsi="???" w:cs="???"/>
-                <w:b/>
-                <w:bCs/>
-                <w:color w:val="8A8A0F"/>
-                <w:kern w:val="0"/>
-                <w:sz w:val="20"/>
-                <w:szCs w:val="20"/>
-              </w:rPr>
-              <w:t>get</w:t>
-            </w:r>
-            <w:proofErr w:type="spellEnd"/>
-            <w:r>
-              <w:rPr>
-                <w:rFonts w:ascii="???" w:hAnsi="???" w:cs="???"/>
-                <w:color w:val="516D7B"/>
-                <w:kern w:val="0"/>
-                <w:sz w:val="20"/>
-                <w:szCs w:val="20"/>
-              </w:rPr>
-              <w:t>(</w:t>
-            </w:r>
-            <w:proofErr w:type="spellStart"/>
-            <w:proofErr w:type="gramEnd"/>
-            <w:r>
-              <w:rPr>
-                <w:rFonts w:ascii="???" w:hAnsi="???" w:cs="???"/>
-                <w:color w:val="516D7B"/>
-                <w:kern w:val="0"/>
-                <w:sz w:val="20"/>
-                <w:szCs w:val="20"/>
-              </w:rPr>
-              <w:t>Calendar.MONTH</w:t>
-            </w:r>
-            <w:proofErr w:type="spellEnd"/>
-            <w:r>
-              <w:rPr>
-                <w:rFonts w:ascii="???" w:hAnsi="???" w:cs="???"/>
-                <w:color w:val="516D7B"/>
-                <w:kern w:val="0"/>
-                <w:sz w:val="20"/>
-                <w:szCs w:val="20"/>
-              </w:rPr>
-              <w:t>)+</w:t>
-            </w:r>
-            <w:r>
-              <w:rPr>
-                <w:rFonts w:ascii="???" w:hAnsi="???" w:cs="???"/>
-                <w:color w:val="935C25"/>
-                <w:kern w:val="0"/>
-                <w:sz w:val="20"/>
-                <w:szCs w:val="20"/>
-              </w:rPr>
-              <w:t>1</w:t>
-            </w:r>
-            <w:r>
-              <w:rPr>
-                <w:rFonts w:ascii="???" w:hAnsi="???" w:cs="???"/>
-                <w:color w:val="516D7B"/>
-                <w:kern w:val="0"/>
-                <w:sz w:val="20"/>
-                <w:szCs w:val="20"/>
-              </w:rPr>
-              <w:t>;</w:t>
-            </w:r>
-          </w:p>
-          <w:p>
-            <w:pPr>
-              <w:shd w:val="clear" w:color="auto" w:fill="EBF8FF"/>
-              <w:autoSpaceDE w:val="0"/>
-              <w:autoSpaceDN w:val="0"/>
-              <w:adjustRightInd w:val="0"/>
-              <w:ind w:leftChars="216" w:left="454"/>
-              <w:jc w:val="left"/>
-              <w:rPr>
-                <w:rFonts w:ascii="???" w:hAnsi="???" w:cs="???"/>
-                <w:kern w:val="0"/>
-                <w:sz w:val="20"/>
-                <w:szCs w:val="20"/>
-              </w:rPr>
-            </w:pPr>
-            <w:r>
-              <w:rPr>
-                <w:rFonts w:ascii="???" w:hAnsi="???" w:cs="???"/>
-                <w:b/>
-                <w:bCs/>
-                <w:color w:val="6B6BB8"/>
-                <w:kern w:val="0"/>
-                <w:sz w:val="20"/>
-                <w:szCs w:val="20"/>
-              </w:rPr>
-              <w:t>int</w:t>
-            </w:r>
-            <w:r>
-              <w:rPr>
-                <w:rFonts w:ascii="???" w:hAnsi="???" w:cs="???"/>
-                <w:kern w:val="0"/>
-                <w:sz w:val="20"/>
-                <w:szCs w:val="20"/>
-              </w:rPr>
-              <w:t xml:space="preserve"> </w:t>
-            </w:r>
-            <w:r>
-              <w:rPr>
-                <w:rFonts w:ascii="???" w:hAnsi="???" w:cs="???"/>
-                <w:color w:val="516D7B"/>
-                <w:kern w:val="0"/>
-                <w:sz w:val="20"/>
-                <w:szCs w:val="20"/>
-              </w:rPr>
-              <w:t>day</w:t>
-            </w:r>
-            <w:r>
-              <w:rPr>
-                <w:rFonts w:ascii="???" w:hAnsi="???" w:cs="???"/>
-                <w:kern w:val="0"/>
-                <w:sz w:val="20"/>
-                <w:szCs w:val="20"/>
-              </w:rPr>
-              <w:t xml:space="preserve"> </w:t>
-            </w:r>
-            <w:r>
-              <w:rPr>
-                <w:rFonts w:ascii="???" w:hAnsi="???" w:cs="???"/>
-                <w:color w:val="516D7B"/>
-                <w:kern w:val="0"/>
-                <w:sz w:val="20"/>
-                <w:szCs w:val="20"/>
-              </w:rPr>
-              <w:t>=</w:t>
-            </w:r>
-            <w:r>
-              <w:rPr>
-                <w:rFonts w:ascii="???" w:hAnsi="???" w:cs="???"/>
-                <w:kern w:val="0"/>
-                <w:sz w:val="20"/>
-                <w:szCs w:val="20"/>
-              </w:rPr>
-              <w:t xml:space="preserve"> </w:t>
-            </w:r>
-            <w:proofErr w:type="spellStart"/>
-            <w:proofErr w:type="gramStart"/>
-            <w:r>
-              <w:rPr>
-                <w:rFonts w:ascii="???" w:hAnsi="???" w:cs="???"/>
-                <w:color w:val="516D7B"/>
-                <w:kern w:val="0"/>
-                <w:sz w:val="20"/>
-                <w:szCs w:val="20"/>
-              </w:rPr>
-              <w:t>c.</w:t>
-            </w:r>
-            <w:r>
-              <w:rPr>
-                <w:rFonts w:ascii="???" w:hAnsi="???" w:cs="???"/>
-                <w:b/>
-                <w:bCs/>
-                <w:color w:val="8A8A0F"/>
-                <w:kern w:val="0"/>
-                <w:sz w:val="20"/>
-                <w:szCs w:val="20"/>
-              </w:rPr>
-              <w:t>get</w:t>
-            </w:r>
-            <w:proofErr w:type="spellEnd"/>
-            <w:r>
-              <w:rPr>
-                <w:rFonts w:ascii="???" w:hAnsi="???" w:cs="???"/>
-                <w:color w:val="516D7B"/>
-                <w:kern w:val="0"/>
-                <w:sz w:val="20"/>
-                <w:szCs w:val="20"/>
-              </w:rPr>
-              <w:t>(</w:t>
-            </w:r>
-            <w:proofErr w:type="spellStart"/>
-            <w:proofErr w:type="gramEnd"/>
-            <w:r>
-              <w:rPr>
-                <w:rFonts w:ascii="???" w:hAnsi="???" w:cs="???"/>
-                <w:color w:val="516D7B"/>
-                <w:kern w:val="0"/>
-                <w:sz w:val="20"/>
-                <w:szCs w:val="20"/>
-              </w:rPr>
-              <w:t>Calendar.DATE</w:t>
-            </w:r>
-            <w:proofErr w:type="spellEnd"/>
-            <w:r>
-              <w:rPr>
-                <w:rFonts w:ascii="???" w:hAnsi="???" w:cs="???"/>
-                <w:color w:val="516D7B"/>
-                <w:kern w:val="0"/>
-                <w:sz w:val="20"/>
-                <w:szCs w:val="20"/>
-              </w:rPr>
-              <w:t>);</w:t>
-            </w:r>
-          </w:p>
-          <w:p>
-            <w:pPr>
-              <w:shd w:val="clear" w:color="auto" w:fill="EBF8FF"/>
-              <w:autoSpaceDE w:val="0"/>
-              <w:autoSpaceDN w:val="0"/>
-              <w:adjustRightInd w:val="0"/>
-              <w:ind w:leftChars="216" w:left="454"/>
-              <w:jc w:val="left"/>
-              <w:rPr>
-                <w:rFonts w:ascii="???" w:hAnsi="???" w:cs="???"/>
-                <w:kern w:val="0"/>
-                <w:sz w:val="20"/>
-                <w:szCs w:val="20"/>
-              </w:rPr>
-            </w:pPr>
-            <w:r>
-              <w:rPr>
-                <w:rFonts w:ascii="???" w:hAnsi="???" w:cs="???"/>
-                <w:b/>
-                <w:bCs/>
-                <w:color w:val="6B6BB8"/>
-                <w:kern w:val="0"/>
-                <w:sz w:val="20"/>
-                <w:szCs w:val="20"/>
-              </w:rPr>
-              <w:t>int</w:t>
-            </w:r>
-            <w:r>
-              <w:rPr>
-                <w:rFonts w:ascii="???" w:hAnsi="???" w:cs="???"/>
-                <w:kern w:val="0"/>
-                <w:sz w:val="20"/>
-                <w:szCs w:val="20"/>
-              </w:rPr>
-              <w:t xml:space="preserve"> </w:t>
-            </w:r>
-            <w:r>
-              <w:rPr>
-                <w:rFonts w:ascii="???" w:hAnsi="???" w:cs="???"/>
-                <w:color w:val="516D7B"/>
-                <w:kern w:val="0"/>
-                <w:sz w:val="20"/>
-                <w:szCs w:val="20"/>
-              </w:rPr>
-              <w:t>hour</w:t>
-            </w:r>
-            <w:r>
-              <w:rPr>
-                <w:rFonts w:ascii="???" w:hAnsi="???" w:cs="???"/>
-                <w:kern w:val="0"/>
-                <w:sz w:val="20"/>
-                <w:szCs w:val="20"/>
-              </w:rPr>
-              <w:t xml:space="preserve"> </w:t>
-            </w:r>
-            <w:r>
-              <w:rPr>
-                <w:rFonts w:ascii="???" w:hAnsi="???" w:cs="???"/>
-                <w:color w:val="516D7B"/>
-                <w:kern w:val="0"/>
-                <w:sz w:val="20"/>
-                <w:szCs w:val="20"/>
-              </w:rPr>
-              <w:t>=</w:t>
-            </w:r>
-            <w:r>
-              <w:rPr>
-                <w:rFonts w:ascii="???" w:hAnsi="???" w:cs="???"/>
-                <w:kern w:val="0"/>
-                <w:sz w:val="20"/>
-                <w:szCs w:val="20"/>
-              </w:rPr>
-              <w:t xml:space="preserve"> </w:t>
-            </w:r>
-            <w:proofErr w:type="spellStart"/>
-            <w:proofErr w:type="gramStart"/>
-            <w:r>
-              <w:rPr>
-                <w:rFonts w:ascii="???" w:hAnsi="???" w:cs="???"/>
-                <w:color w:val="516D7B"/>
-                <w:kern w:val="0"/>
-                <w:sz w:val="20"/>
-                <w:szCs w:val="20"/>
-              </w:rPr>
-              <w:t>c.</w:t>
-            </w:r>
-            <w:r>
-              <w:rPr>
-                <w:rFonts w:ascii="???" w:hAnsi="???" w:cs="???"/>
-                <w:b/>
-                <w:bCs/>
-                <w:color w:val="8A8A0F"/>
-                <w:kern w:val="0"/>
-                <w:sz w:val="20"/>
-                <w:szCs w:val="20"/>
-              </w:rPr>
-              <w:t>get</w:t>
-            </w:r>
-            <w:proofErr w:type="spellEnd"/>
-            <w:r>
-              <w:rPr>
-                <w:rFonts w:ascii="???" w:hAnsi="???" w:cs="???"/>
-                <w:color w:val="516D7B"/>
-                <w:kern w:val="0"/>
-                <w:sz w:val="20"/>
-                <w:szCs w:val="20"/>
-              </w:rPr>
-              <w:t>(</w:t>
-            </w:r>
-            <w:proofErr w:type="spellStart"/>
-            <w:proofErr w:type="gramEnd"/>
-            <w:r>
-              <w:rPr>
-                <w:rFonts w:ascii="???" w:hAnsi="???" w:cs="???"/>
-                <w:color w:val="516D7B"/>
-                <w:kern w:val="0"/>
-                <w:sz w:val="20"/>
-                <w:szCs w:val="20"/>
-              </w:rPr>
-              <w:t>Calendar.HOUR_OF_DAY</w:t>
-            </w:r>
-            <w:proofErr w:type="spellEnd"/>
-            <w:r>
-              <w:rPr>
-                <w:rFonts w:ascii="???" w:hAnsi="???" w:cs="???"/>
-                <w:color w:val="516D7B"/>
-                <w:kern w:val="0"/>
-                <w:sz w:val="20"/>
-                <w:szCs w:val="20"/>
-              </w:rPr>
-              <w:t>);</w:t>
-            </w:r>
-          </w:p>
-          <w:p>
-            <w:pPr>
-              <w:shd w:val="clear" w:color="auto" w:fill="EBF8FF"/>
-              <w:autoSpaceDE w:val="0"/>
-              <w:autoSpaceDN w:val="0"/>
-              <w:adjustRightInd w:val="0"/>
-              <w:ind w:leftChars="216" w:left="454"/>
-              <w:jc w:val="left"/>
-              <w:rPr>
-                <w:rFonts w:ascii="???" w:hAnsi="???" w:cs="???"/>
-                <w:kern w:val="0"/>
-                <w:sz w:val="20"/>
-                <w:szCs w:val="20"/>
-              </w:rPr>
-            </w:pPr>
-            <w:r>
-              <w:rPr>
-                <w:rFonts w:ascii="???" w:hAnsi="???" w:cs="???"/>
-                <w:b/>
-                <w:bCs/>
-                <w:color w:val="6B6BB8"/>
-                <w:kern w:val="0"/>
-                <w:sz w:val="20"/>
-                <w:szCs w:val="20"/>
-              </w:rPr>
-              <w:t>int</w:t>
-            </w:r>
-            <w:r>
-              <w:rPr>
-                <w:rFonts w:ascii="???" w:hAnsi="???" w:cs="???"/>
-                <w:kern w:val="0"/>
-                <w:sz w:val="20"/>
-                <w:szCs w:val="20"/>
-              </w:rPr>
-              <w:t xml:space="preserve"> </w:t>
-            </w:r>
-            <w:r>
-              <w:rPr>
-                <w:rFonts w:ascii="???" w:hAnsi="???" w:cs="???"/>
-                <w:color w:val="516D7B"/>
-                <w:kern w:val="0"/>
-                <w:sz w:val="20"/>
-                <w:szCs w:val="20"/>
-              </w:rPr>
-              <w:t>minute</w:t>
-            </w:r>
-            <w:r>
-              <w:rPr>
-                <w:rFonts w:ascii="???" w:hAnsi="???" w:cs="???"/>
-                <w:kern w:val="0"/>
-                <w:sz w:val="20"/>
-                <w:szCs w:val="20"/>
-              </w:rPr>
-              <w:t xml:space="preserve"> </w:t>
-            </w:r>
-            <w:r>
-              <w:rPr>
-                <w:rFonts w:ascii="???" w:hAnsi="???" w:cs="???"/>
-                <w:color w:val="516D7B"/>
-                <w:kern w:val="0"/>
-                <w:sz w:val="20"/>
-                <w:szCs w:val="20"/>
-              </w:rPr>
-              <w:t>=</w:t>
-            </w:r>
-            <w:r>
-              <w:rPr>
-                <w:rFonts w:ascii="???" w:hAnsi="???" w:cs="???"/>
-                <w:kern w:val="0"/>
-                <w:sz w:val="20"/>
-                <w:szCs w:val="20"/>
-              </w:rPr>
-              <w:t xml:space="preserve"> </w:t>
-            </w:r>
-            <w:proofErr w:type="spellStart"/>
-            <w:proofErr w:type="gramStart"/>
-            <w:r>
-              <w:rPr>
-                <w:rFonts w:ascii="???" w:hAnsi="???" w:cs="???"/>
-                <w:color w:val="516D7B"/>
-                <w:kern w:val="0"/>
-                <w:sz w:val="20"/>
-                <w:szCs w:val="20"/>
-              </w:rPr>
-              <w:t>c.</w:t>
-            </w:r>
-            <w:r>
-              <w:rPr>
-                <w:rFonts w:ascii="???" w:hAnsi="???" w:cs="???"/>
-                <w:b/>
-                <w:bCs/>
-                <w:color w:val="8A8A0F"/>
-                <w:kern w:val="0"/>
-                <w:sz w:val="20"/>
-                <w:szCs w:val="20"/>
-              </w:rPr>
-              <w:t>get</w:t>
-            </w:r>
-            <w:proofErr w:type="spellEnd"/>
-            <w:r>
-              <w:rPr>
-                <w:rFonts w:ascii="???" w:hAnsi="???" w:cs="???"/>
-                <w:color w:val="516D7B"/>
-                <w:kern w:val="0"/>
-                <w:sz w:val="20"/>
-                <w:szCs w:val="20"/>
-              </w:rPr>
-              <w:t>(</w:t>
-            </w:r>
-            <w:proofErr w:type="spellStart"/>
-            <w:proofErr w:type="gramEnd"/>
-            <w:r>
-              <w:rPr>
-                <w:rFonts w:ascii="???" w:hAnsi="???" w:cs="???"/>
-                <w:color w:val="516D7B"/>
-                <w:kern w:val="0"/>
-                <w:sz w:val="20"/>
-                <w:szCs w:val="20"/>
-              </w:rPr>
-              <w:t>Calendar.MINUTE</w:t>
-            </w:r>
-            <w:proofErr w:type="spellEnd"/>
-            <w:r>
-              <w:rPr>
-                <w:rFonts w:ascii="???" w:hAnsi="???" w:cs="???"/>
-                <w:color w:val="516D7B"/>
-                <w:kern w:val="0"/>
-                <w:sz w:val="20"/>
-                <w:szCs w:val="20"/>
-              </w:rPr>
-              <w:t>);</w:t>
-            </w:r>
-          </w:p>
-          <w:p>
-            <w:pPr>
-              <w:shd w:val="clear" w:color="auto" w:fill="EBF8FF"/>
-              <w:autoSpaceDE w:val="0"/>
-              <w:autoSpaceDN w:val="0"/>
-              <w:adjustRightInd w:val="0"/>
-              <w:ind w:leftChars="216" w:left="454"/>
-              <w:jc w:val="left"/>
-              <w:rPr>
-                <w:rFonts w:ascii="???" w:hAnsi="???" w:cs="???"/>
-                <w:kern w:val="0"/>
-                <w:sz w:val="20"/>
-                <w:szCs w:val="20"/>
-              </w:rPr>
-            </w:pPr>
-            <w:r>
-              <w:rPr>
-                <w:rFonts w:ascii="???" w:hAnsi="???" w:cs="???"/>
-                <w:b/>
-                <w:bCs/>
-                <w:color w:val="6B6BB8"/>
-                <w:kern w:val="0"/>
-                <w:sz w:val="20"/>
-                <w:szCs w:val="20"/>
-              </w:rPr>
-              <w:t>int</w:t>
-            </w:r>
-            <w:r>
-              <w:rPr>
-                <w:rFonts w:ascii="???" w:hAnsi="???" w:cs="???"/>
-                <w:kern w:val="0"/>
-                <w:sz w:val="20"/>
-                <w:szCs w:val="20"/>
-              </w:rPr>
-              <w:t xml:space="preserve"> </w:t>
-            </w:r>
-            <w:r>
-              <w:rPr>
-                <w:rFonts w:ascii="???" w:hAnsi="???" w:cs="???"/>
-                <w:color w:val="516D7B"/>
-                <w:kern w:val="0"/>
-                <w:sz w:val="20"/>
-                <w:szCs w:val="20"/>
-              </w:rPr>
-              <w:t>second</w:t>
-            </w:r>
-            <w:r>
-              <w:rPr>
-                <w:rFonts w:ascii="???" w:hAnsi="???" w:cs="???"/>
-                <w:kern w:val="0"/>
-                <w:sz w:val="20"/>
-                <w:szCs w:val="20"/>
-              </w:rPr>
-              <w:t xml:space="preserve"> </w:t>
-            </w:r>
-            <w:r>
-              <w:rPr>
-                <w:rFonts w:ascii="???" w:hAnsi="???" w:cs="???"/>
-                <w:color w:val="516D7B"/>
-                <w:kern w:val="0"/>
-                <w:sz w:val="20"/>
-                <w:szCs w:val="20"/>
-              </w:rPr>
-              <w:t>=</w:t>
-            </w:r>
-            <w:r>
-              <w:rPr>
-                <w:rFonts w:ascii="???" w:hAnsi="???" w:cs="???"/>
-                <w:kern w:val="0"/>
-                <w:sz w:val="20"/>
-                <w:szCs w:val="20"/>
-              </w:rPr>
-              <w:t xml:space="preserve"> </w:t>
-            </w:r>
-            <w:proofErr w:type="spellStart"/>
-            <w:proofErr w:type="gramStart"/>
-            <w:r>
-              <w:rPr>
-                <w:rFonts w:ascii="???" w:hAnsi="???" w:cs="???"/>
-                <w:color w:val="516D7B"/>
-                <w:kern w:val="0"/>
-                <w:sz w:val="20"/>
-                <w:szCs w:val="20"/>
-              </w:rPr>
-              <w:t>c.</w:t>
-            </w:r>
-            <w:r>
-              <w:rPr>
-                <w:rFonts w:ascii="???" w:hAnsi="???" w:cs="???"/>
-                <w:b/>
-                <w:bCs/>
-                <w:color w:val="8A8A0F"/>
-                <w:kern w:val="0"/>
-                <w:sz w:val="20"/>
-                <w:szCs w:val="20"/>
-              </w:rPr>
-              <w:t>get</w:t>
-            </w:r>
-            <w:proofErr w:type="spellEnd"/>
-            <w:r>
-              <w:rPr>
-                <w:rFonts w:ascii="???" w:hAnsi="???" w:cs="???"/>
-                <w:color w:val="516D7B"/>
-                <w:kern w:val="0"/>
-                <w:sz w:val="20"/>
-                <w:szCs w:val="20"/>
-              </w:rPr>
-              <w:t>(</w:t>
-            </w:r>
-            <w:proofErr w:type="spellStart"/>
-            <w:proofErr w:type="gramEnd"/>
-            <w:r>
-              <w:rPr>
-                <w:rFonts w:ascii="???" w:hAnsi="???" w:cs="???"/>
-                <w:color w:val="516D7B"/>
-                <w:kern w:val="0"/>
-                <w:sz w:val="20"/>
-                <w:szCs w:val="20"/>
-              </w:rPr>
-              <w:t>Calendar.SECOND</w:t>
-            </w:r>
-            <w:proofErr w:type="spellEnd"/>
-            <w:r>
-              <w:rPr>
-                <w:rFonts w:ascii="???" w:hAnsi="???" w:cs="???"/>
-                <w:color w:val="516D7B"/>
-                <w:kern w:val="0"/>
-                <w:sz w:val="20"/>
-                <w:szCs w:val="20"/>
-              </w:rPr>
-              <w:t>);</w:t>
-            </w:r>
-          </w:p>
-          <w:p>
-            <w:pPr>
-              <w:ind w:leftChars="220" w:left="462"/>
+              <w:t>及校验位分别打印在控制台；</w:t>
+            </w:r>
+          </w:p>
+          <w:p>
+            <w:pPr>
+              <w:ind w:left="180"/>
               <w:rPr>
                 <w:rFonts w:ascii="等线" w:eastAsia="等线" w:hAnsi="等线" w:cs="宋体"/>
                 <w:sz w:val="22"/>
               </w:rPr>
             </w:pPr>
+          </w:p>
+          <w:p>
+            <w:pPr>
+              <w:ind w:left="180"/>
+              <w:rPr>
+                <w:rFonts w:ascii="等线" w:eastAsia="等线" w:hAnsi="等线" w:cs="宋体"/>
+                <w:b/>
+                <w:sz w:val="22"/>
+              </w:rPr>
+            </w:pPr>
+            <w:r>
+              <w:rPr>
+                <w:rFonts w:ascii="等线" w:eastAsia="等线" w:hAnsi="等线" w:cs="宋体" w:hint="eastAsia"/>
+                <w:b/>
+                <w:sz w:val="22"/>
+              </w:rPr>
+              <w:t>课后题</w:t>
+            </w:r>
+            <w:r>
+              <w:rPr>
+                <w:rFonts w:ascii="等线" w:eastAsia="等线" w:hAnsi="等线" w:cs="宋体" w:hint="eastAsia"/>
+                <w:b/>
+                <w:sz w:val="22"/>
+              </w:rPr>
+              <w:t>3</w:t>
+            </w:r>
+            <w:r>
+              <w:rPr>
+                <w:rFonts w:ascii="等线" w:eastAsia="等线" w:hAnsi="等线" w:cs="宋体"/>
+                <w:b/>
+                <w:sz w:val="22"/>
+              </w:rPr>
+              <w:t>.15</w:t>
+            </w:r>
+          </w:p>
+          <w:p>
+            <w:pPr>
+              <w:ind w:left="180" w:firstLine="240"/>
+              <w:rPr>
+                <w:rFonts w:ascii="???" w:hAnsi="???" w:cs="???"/>
+                <w:kern w:val="0"/>
+                <w:sz w:val="20"/>
+                <w:szCs w:val="20"/>
+              </w:rPr>
+            </w:pPr>
             <w:r>
               <w:rPr>
                 <w:rFonts w:ascii="等线" w:eastAsia="等线" w:hAnsi="等线" w:cs="宋体" w:hint="eastAsia"/>
                 <w:sz w:val="22"/>
               </w:rPr>
-              <w:t>依次获取年月日时分秒，方便计算</w:t>
+              <w:t>本题通过循环随机初始化一个长度为3的int型数组，从控制台接收一个长度为3的int型数组，通过两层循环，将彩票数字与</w:t>
             </w:r>
             <w:r>
               <w:rPr>
                 <w:rFonts w:ascii="等线" w:eastAsia="等线" w:hAnsi="等线" w:cs="宋体" w:hint="eastAsia"/>
                 <w:sz w:val="22"/>
               </w:rPr>
-              <w:t>。特别地，考虑到日期的进退位计算，还添加了越界处理，但由于到大小月的处理比较麻烦，所以只考虑了日期的越界处理。</w:t>
-            </w:r>
-          </w:p>
-          <w:p>
-            <w:pPr>
-              <w:ind w:left="180"/>
+              <w:t>猜想</w:t>
+            </w:r>
+            <w:r>
+              <w:rPr>
+                <w:rFonts w:ascii="等线" w:eastAsia="等线" w:hAnsi="等线" w:cs="宋体" w:hint="eastAsia"/>
+                <w:sz w:val="22"/>
+              </w:rPr>
+              <w:t>各位</w:t>
+            </w:r>
+            <w:r>
+              <w:rPr>
+                <w:rFonts w:ascii="等线" w:eastAsia="等线" w:hAnsi="等线" w:cs="宋体" w:hint="eastAsia"/>
+                <w:sz w:val="22"/>
+              </w:rPr>
+              <w:t>分别</w:t>
+            </w:r>
+            <w:r>
+              <w:rPr>
+                <w:rFonts w:ascii="等线" w:eastAsia="等线" w:hAnsi="等线" w:cs="宋体" w:hint="eastAsia"/>
+                <w:sz w:val="22"/>
+              </w:rPr>
+              <w:t>对比</w:t>
+            </w:r>
+            <w:r>
+              <w:rPr>
+                <w:rFonts w:ascii="等线" w:eastAsia="等线" w:hAnsi="等线" w:cs="宋体" w:hint="eastAsia"/>
+                <w:sz w:val="22"/>
+              </w:rPr>
+              <w:t>计数，根据计数得出结论；</w:t>
+            </w:r>
+          </w:p>
+          <w:p>
+            <w:pPr>
+              <w:ind w:left="180" w:firstLine="240"/>
               <w:rPr>
                 <w:rFonts w:ascii="等线" w:eastAsia="等线" w:hAnsi="等线" w:cs="宋体"/>
                 <w:sz w:val="22"/>
@@ -23078,7 +22034,7 @@
                 <w:b/>
                 <w:sz w:val="22"/>
               </w:rPr>
-              <w:t>2</w:t>
+              <w:t>3</w:t>
             </w:r>
             <w:r>
               <w:rPr>
@@ -23086,7 +22042,7 @@
                 <w:b/>
                 <w:sz w:val="22"/>
               </w:rPr>
-              <w:t>.13</w:t>
+              <w:t>.21</w:t>
             </w:r>
           </w:p>
           <w:p>
@@ -23102,632 +22058,14 @@
                 <w:rFonts w:ascii="等线" w:eastAsia="等线" w:hAnsi="等线" w:cs="宋体" w:hint="eastAsia"/>
                 <w:sz w:val="22"/>
               </w:rPr>
-              <w:t>该题主要是用循环实现了数值计算</w:t>
-            </w:r>
-          </w:p>
-          <w:p>
-            <w:pPr>
-              <w:shd w:val="clear" w:color="auto" w:fill="EBF8FF"/>
-              <w:autoSpaceDE w:val="0"/>
-              <w:autoSpaceDN w:val="0"/>
-              <w:adjustRightInd w:val="0"/>
-              <w:ind w:leftChars="216" w:left="454"/>
-              <w:jc w:val="left"/>
-              <w:rPr>
-                <w:rFonts w:ascii="???" w:hAnsi="???" w:cs="???"/>
-                <w:kern w:val="0"/>
-                <w:sz w:val="20"/>
-                <w:szCs w:val="20"/>
-              </w:rPr>
-            </w:pPr>
-            <w:r>
-              <w:rPr>
-                <w:rFonts w:ascii="???" w:hAnsi="???" w:cs="???"/>
-                <w:b/>
-                <w:bCs/>
-                <w:color w:val="6B6BB8"/>
-                <w:kern w:val="0"/>
-                <w:sz w:val="20"/>
-                <w:szCs w:val="20"/>
-              </w:rPr>
-              <w:t>for</w:t>
-            </w:r>
-            <w:r>
-              <w:rPr>
-                <w:rFonts w:ascii="???" w:hAnsi="???" w:cs="???"/>
-                <w:kern w:val="0"/>
-                <w:sz w:val="20"/>
-                <w:szCs w:val="20"/>
-              </w:rPr>
-              <w:t xml:space="preserve"> </w:t>
-            </w:r>
-            <w:proofErr w:type="gramStart"/>
-            <w:r>
-              <w:rPr>
-                <w:rFonts w:ascii="???" w:hAnsi="???" w:cs="???"/>
-                <w:color w:val="516D7B"/>
-                <w:kern w:val="0"/>
-                <w:sz w:val="20"/>
-                <w:szCs w:val="20"/>
-              </w:rPr>
-              <w:t>(</w:t>
-            </w:r>
-            <w:r>
-              <w:rPr>
-                <w:rFonts w:ascii="???" w:hAnsi="???" w:cs="???"/>
-                <w:kern w:val="0"/>
-                <w:sz w:val="20"/>
-                <w:szCs w:val="20"/>
-              </w:rPr>
-              <w:t xml:space="preserve"> </w:t>
-            </w:r>
-            <w:r>
-              <w:rPr>
-                <w:rFonts w:ascii="???" w:hAnsi="???" w:cs="???"/>
-                <w:b/>
-                <w:bCs/>
-                <w:color w:val="6B6BB8"/>
-                <w:kern w:val="0"/>
-                <w:sz w:val="20"/>
-                <w:szCs w:val="20"/>
-              </w:rPr>
-              <w:t>int</w:t>
-            </w:r>
-            <w:proofErr w:type="gramEnd"/>
-            <w:r>
-              <w:rPr>
-                <w:rFonts w:ascii="???" w:hAnsi="???" w:cs="???"/>
-                <w:kern w:val="0"/>
-                <w:sz w:val="20"/>
-                <w:szCs w:val="20"/>
-              </w:rPr>
-              <w:t xml:space="preserve"> </w:t>
-            </w:r>
-            <w:proofErr w:type="spellStart"/>
-            <w:r>
-              <w:rPr>
-                <w:rFonts w:ascii="???" w:hAnsi="???" w:cs="???"/>
-                <w:color w:val="516D7B"/>
-                <w:kern w:val="0"/>
-                <w:sz w:val="20"/>
-                <w:szCs w:val="20"/>
-              </w:rPr>
-              <w:t>i</w:t>
-            </w:r>
-            <w:proofErr w:type="spellEnd"/>
-            <w:r>
-              <w:rPr>
-                <w:rFonts w:ascii="???" w:hAnsi="???" w:cs="???"/>
-                <w:kern w:val="0"/>
-                <w:sz w:val="20"/>
-                <w:szCs w:val="20"/>
-              </w:rPr>
-              <w:t xml:space="preserve"> </w:t>
-            </w:r>
-            <w:r>
-              <w:rPr>
-                <w:rFonts w:ascii="???" w:hAnsi="???" w:cs="???"/>
-                <w:color w:val="516D7B"/>
-                <w:kern w:val="0"/>
-                <w:sz w:val="20"/>
-                <w:szCs w:val="20"/>
-              </w:rPr>
-              <w:t>=</w:t>
-            </w:r>
-            <w:r>
-              <w:rPr>
-                <w:rFonts w:ascii="???" w:hAnsi="???" w:cs="???"/>
-                <w:kern w:val="0"/>
-                <w:sz w:val="20"/>
-                <w:szCs w:val="20"/>
-              </w:rPr>
-              <w:t xml:space="preserve"> </w:t>
-            </w:r>
-            <w:r>
-              <w:rPr>
-                <w:rFonts w:ascii="???" w:hAnsi="???" w:cs="???"/>
-                <w:color w:val="935C25"/>
-                <w:kern w:val="0"/>
-                <w:sz w:val="20"/>
-                <w:szCs w:val="20"/>
-              </w:rPr>
-              <w:t>0</w:t>
-            </w:r>
-            <w:r>
-              <w:rPr>
-                <w:rFonts w:ascii="???" w:hAnsi="???" w:cs="???"/>
-                <w:kern w:val="0"/>
-                <w:sz w:val="20"/>
-                <w:szCs w:val="20"/>
-              </w:rPr>
-              <w:t xml:space="preserve"> </w:t>
-            </w:r>
-            <w:r>
-              <w:rPr>
-                <w:rFonts w:ascii="???" w:hAnsi="???" w:cs="???"/>
-                <w:color w:val="516D7B"/>
-                <w:kern w:val="0"/>
-                <w:sz w:val="20"/>
-                <w:szCs w:val="20"/>
-              </w:rPr>
-              <w:t>;</w:t>
-            </w:r>
-            <w:r>
-              <w:rPr>
-                <w:rFonts w:ascii="???" w:hAnsi="???" w:cs="???"/>
-                <w:kern w:val="0"/>
-                <w:sz w:val="20"/>
-                <w:szCs w:val="20"/>
-              </w:rPr>
-              <w:t xml:space="preserve"> </w:t>
-            </w:r>
-            <w:proofErr w:type="spellStart"/>
-            <w:r>
-              <w:rPr>
-                <w:rFonts w:ascii="???" w:hAnsi="???" w:cs="???"/>
-                <w:color w:val="516D7B"/>
-                <w:kern w:val="0"/>
-                <w:sz w:val="20"/>
-                <w:szCs w:val="20"/>
-              </w:rPr>
-              <w:t>i</w:t>
-            </w:r>
-            <w:proofErr w:type="spellEnd"/>
-            <w:r>
-              <w:rPr>
-                <w:rFonts w:ascii="???" w:hAnsi="???" w:cs="???"/>
-                <w:kern w:val="0"/>
-                <w:sz w:val="20"/>
-                <w:szCs w:val="20"/>
-              </w:rPr>
-              <w:t xml:space="preserve"> </w:t>
-            </w:r>
-            <w:r>
-              <w:rPr>
-                <w:rFonts w:ascii="???" w:hAnsi="???" w:cs="???"/>
-                <w:color w:val="516D7B"/>
-                <w:kern w:val="0"/>
-                <w:sz w:val="20"/>
-                <w:szCs w:val="20"/>
-              </w:rPr>
-              <w:t>&lt;</w:t>
-            </w:r>
-            <w:r>
-              <w:rPr>
-                <w:rFonts w:ascii="???" w:hAnsi="???" w:cs="???"/>
-                <w:kern w:val="0"/>
-                <w:sz w:val="20"/>
-                <w:szCs w:val="20"/>
-              </w:rPr>
-              <w:t xml:space="preserve"> </w:t>
-            </w:r>
-            <w:r>
-              <w:rPr>
-                <w:rFonts w:ascii="???" w:hAnsi="???" w:cs="???"/>
-                <w:color w:val="516D7B"/>
-                <w:kern w:val="0"/>
-                <w:sz w:val="20"/>
-                <w:szCs w:val="20"/>
-              </w:rPr>
-              <w:t>m</w:t>
-            </w:r>
-            <w:r>
-              <w:rPr>
-                <w:rFonts w:ascii="???" w:hAnsi="???" w:cs="???"/>
-                <w:kern w:val="0"/>
-                <w:sz w:val="20"/>
-                <w:szCs w:val="20"/>
-              </w:rPr>
-              <w:t xml:space="preserve"> </w:t>
-            </w:r>
-            <w:r>
-              <w:rPr>
-                <w:rFonts w:ascii="???" w:hAnsi="???" w:cs="???"/>
-                <w:color w:val="516D7B"/>
-                <w:kern w:val="0"/>
-                <w:sz w:val="20"/>
-                <w:szCs w:val="20"/>
-              </w:rPr>
-              <w:t>;</w:t>
-            </w:r>
-            <w:r>
-              <w:rPr>
-                <w:rFonts w:ascii="???" w:hAnsi="???" w:cs="???"/>
-                <w:kern w:val="0"/>
-                <w:sz w:val="20"/>
-                <w:szCs w:val="20"/>
-              </w:rPr>
-              <w:t xml:space="preserve"> </w:t>
-            </w:r>
-            <w:proofErr w:type="spellStart"/>
-            <w:r>
-              <w:rPr>
-                <w:rFonts w:ascii="???" w:hAnsi="???" w:cs="???"/>
-                <w:color w:val="516D7B"/>
-                <w:kern w:val="0"/>
-                <w:sz w:val="20"/>
-                <w:szCs w:val="20"/>
-              </w:rPr>
-              <w:t>i</w:t>
-            </w:r>
-            <w:proofErr w:type="spellEnd"/>
-            <w:r>
-              <w:rPr>
-                <w:rFonts w:ascii="???" w:hAnsi="???" w:cs="???"/>
-                <w:color w:val="516D7B"/>
-                <w:kern w:val="0"/>
-                <w:sz w:val="20"/>
-                <w:szCs w:val="20"/>
-              </w:rPr>
-              <w:t>++ ){</w:t>
-            </w:r>
-          </w:p>
-          <w:p>
-            <w:pPr>
-              <w:shd w:val="clear" w:color="auto" w:fill="EBF8FF"/>
-              <w:autoSpaceDE w:val="0"/>
-              <w:autoSpaceDN w:val="0"/>
-              <w:adjustRightInd w:val="0"/>
-              <w:ind w:leftChars="216" w:left="454" w:firstLineChars="200" w:firstLine="400"/>
-              <w:jc w:val="left"/>
-              <w:rPr>
-                <w:rFonts w:ascii="???" w:hAnsi="???" w:cs="???"/>
-                <w:kern w:val="0"/>
-                <w:sz w:val="20"/>
-                <w:szCs w:val="20"/>
-              </w:rPr>
-            </w:pPr>
-            <w:proofErr w:type="spellStart"/>
-            <w:r>
-              <w:rPr>
-                <w:rFonts w:ascii="???" w:hAnsi="???" w:cs="???"/>
-                <w:color w:val="516D7B"/>
-                <w:kern w:val="0"/>
-                <w:sz w:val="20"/>
-                <w:szCs w:val="20"/>
-              </w:rPr>
-              <w:t>sumMoney</w:t>
-            </w:r>
-            <w:proofErr w:type="spellEnd"/>
-            <w:r>
-              <w:rPr>
-                <w:rFonts w:ascii="???" w:hAnsi="???" w:cs="???"/>
-                <w:color w:val="516D7B"/>
-                <w:kern w:val="0"/>
-                <w:sz w:val="20"/>
-                <w:szCs w:val="20"/>
-              </w:rPr>
-              <w:t>=(</w:t>
-            </w:r>
-            <w:proofErr w:type="spellStart"/>
-            <w:r>
-              <w:rPr>
-                <w:rFonts w:ascii="???" w:hAnsi="???" w:cs="???"/>
-                <w:color w:val="516D7B"/>
-                <w:kern w:val="0"/>
-                <w:sz w:val="20"/>
-                <w:szCs w:val="20"/>
-              </w:rPr>
-              <w:t>money+</w:t>
-            </w:r>
-            <w:proofErr w:type="gramStart"/>
-            <w:r>
-              <w:rPr>
-                <w:rFonts w:ascii="???" w:hAnsi="???" w:cs="???"/>
-                <w:color w:val="516D7B"/>
-                <w:kern w:val="0"/>
-                <w:sz w:val="20"/>
-                <w:szCs w:val="20"/>
-              </w:rPr>
-              <w:t>sumMoney</w:t>
-            </w:r>
-            <w:proofErr w:type="spellEnd"/>
-            <w:r>
-              <w:rPr>
-                <w:rFonts w:ascii="???" w:hAnsi="???" w:cs="???"/>
-                <w:color w:val="516D7B"/>
-                <w:kern w:val="0"/>
-                <w:sz w:val="20"/>
-                <w:szCs w:val="20"/>
-              </w:rPr>
-              <w:t>)*</w:t>
-            </w:r>
-            <w:proofErr w:type="gramEnd"/>
-            <w:r>
-              <w:rPr>
-                <w:rFonts w:ascii="???" w:hAnsi="???" w:cs="???"/>
-                <w:color w:val="516D7B"/>
-                <w:kern w:val="0"/>
-                <w:sz w:val="20"/>
-                <w:szCs w:val="20"/>
-              </w:rPr>
-              <w:t>(</w:t>
-            </w:r>
-            <w:r>
-              <w:rPr>
-                <w:rFonts w:ascii="???" w:hAnsi="???" w:cs="???"/>
-                <w:color w:val="935C25"/>
-                <w:kern w:val="0"/>
-                <w:sz w:val="20"/>
-                <w:szCs w:val="20"/>
-              </w:rPr>
-              <w:t>1</w:t>
-            </w:r>
-            <w:r>
-              <w:rPr>
-                <w:rFonts w:ascii="???" w:hAnsi="???" w:cs="???"/>
-                <w:color w:val="516D7B"/>
-                <w:kern w:val="0"/>
-                <w:sz w:val="20"/>
-                <w:szCs w:val="20"/>
-              </w:rPr>
-              <w:t>+</w:t>
-            </w:r>
-            <w:r>
-              <w:rPr>
-                <w:rFonts w:ascii="???" w:hAnsi="???" w:cs="???"/>
-                <w:color w:val="935C25"/>
-                <w:kern w:val="0"/>
-                <w:sz w:val="20"/>
-                <w:szCs w:val="20"/>
-              </w:rPr>
-              <w:t>0.00417</w:t>
-            </w:r>
-            <w:r>
-              <w:rPr>
-                <w:rFonts w:ascii="???" w:hAnsi="???" w:cs="???"/>
-                <w:color w:val="516D7B"/>
-                <w:kern w:val="0"/>
-                <w:sz w:val="20"/>
-                <w:szCs w:val="20"/>
-              </w:rPr>
-              <w:t>);</w:t>
-            </w:r>
-          </w:p>
-          <w:p>
-            <w:pPr>
-              <w:shd w:val="clear" w:color="auto" w:fill="EBF8FF"/>
-              <w:autoSpaceDE w:val="0"/>
-              <w:autoSpaceDN w:val="0"/>
-              <w:adjustRightInd w:val="0"/>
-              <w:ind w:leftChars="216" w:left="454"/>
-              <w:jc w:val="left"/>
-              <w:rPr>
-                <w:rFonts w:ascii="???" w:hAnsi="???" w:cs="???"/>
-                <w:kern w:val="0"/>
-                <w:sz w:val="20"/>
-                <w:szCs w:val="20"/>
-              </w:rPr>
-            </w:pPr>
-            <w:r>
-              <w:rPr>
-                <w:rFonts w:ascii="???" w:hAnsi="???" w:cs="???"/>
-                <w:color w:val="516D7B"/>
-                <w:kern w:val="0"/>
-                <w:sz w:val="20"/>
-                <w:szCs w:val="20"/>
-              </w:rPr>
-              <w:t>}</w:t>
-            </w:r>
-          </w:p>
-          <w:p>
-            <w:pPr>
-              <w:ind w:left="180" w:firstLine="240"/>
-              <w:rPr>
-                <w:rFonts w:ascii="等线" w:eastAsia="等线" w:hAnsi="等线" w:cs="宋体"/>
-                <w:sz w:val="22"/>
-              </w:rPr>
-            </w:pPr>
-          </w:p>
-          <w:p>
-            <w:pPr>
-              <w:ind w:left="180"/>
-              <w:rPr>
-                <w:rFonts w:ascii="等线" w:eastAsia="等线" w:hAnsi="等线" w:cs="宋体"/>
-                <w:b/>
-                <w:sz w:val="22"/>
-              </w:rPr>
-            </w:pPr>
-            <w:r>
-              <w:rPr>
-                <w:rFonts w:ascii="等线" w:eastAsia="等线" w:hAnsi="等线" w:cs="宋体" w:hint="eastAsia"/>
-                <w:b/>
-                <w:sz w:val="22"/>
-              </w:rPr>
-              <w:t>课后题</w:t>
-            </w:r>
-            <w:r>
-              <w:rPr>
-                <w:rFonts w:ascii="等线" w:eastAsia="等线" w:hAnsi="等线" w:cs="宋体" w:hint="eastAsia"/>
-                <w:b/>
-                <w:sz w:val="22"/>
-              </w:rPr>
-              <w:t>2</w:t>
-            </w:r>
-            <w:r>
-              <w:rPr>
-                <w:rFonts w:ascii="等线" w:eastAsia="等线" w:hAnsi="等线" w:cs="宋体"/>
-                <w:b/>
-                <w:sz w:val="22"/>
-              </w:rPr>
-              <w:t>.23</w:t>
-            </w:r>
-          </w:p>
-          <w:p>
-            <w:pPr>
-              <w:ind w:left="180" w:firstLine="240"/>
-              <w:rPr>
-                <w:rFonts w:ascii="等线" w:eastAsia="等线" w:hAnsi="等线" w:cs="宋体"/>
-                <w:sz w:val="22"/>
-              </w:rPr>
-            </w:pPr>
+              <w:t>本题通过题目给出的公式直接求值</w:t>
+            </w:r>
             <w:r>
               <w:rPr>
                 <w:rFonts w:ascii="等线" w:eastAsia="等线" w:hAnsi="等线" w:cs="宋体" w:hint="eastAsia"/>
                 <w:sz w:val="22"/>
               </w:rPr>
-              <w:t>主要通过下面代码求解数值</w:t>
-            </w:r>
-          </w:p>
-          <w:p>
-            <w:pPr>
-              <w:shd w:val="clear" w:color="auto" w:fill="EBF8FF"/>
-              <w:autoSpaceDE w:val="0"/>
-              <w:autoSpaceDN w:val="0"/>
-              <w:adjustRightInd w:val="0"/>
-              <w:ind w:leftChars="216" w:left="454"/>
-              <w:jc w:val="left"/>
-              <w:rPr>
-                <w:rFonts w:ascii="???" w:hAnsi="???" w:cs="???"/>
-                <w:kern w:val="0"/>
-                <w:sz w:val="20"/>
-                <w:szCs w:val="20"/>
-              </w:rPr>
-            </w:pPr>
-            <w:r>
-              <w:rPr>
-                <w:rFonts w:ascii="???" w:hAnsi="???" w:cs="???"/>
-                <w:b/>
-                <w:bCs/>
-                <w:color w:val="6B6BB8"/>
-                <w:kern w:val="0"/>
-                <w:sz w:val="20"/>
-                <w:szCs w:val="20"/>
-              </w:rPr>
-              <w:t>float</w:t>
-            </w:r>
-            <w:r>
-              <w:rPr>
-                <w:rFonts w:ascii="???" w:hAnsi="???" w:cs="???"/>
-                <w:kern w:val="0"/>
-                <w:sz w:val="20"/>
-                <w:szCs w:val="20"/>
-              </w:rPr>
-              <w:t xml:space="preserve"> </w:t>
-            </w:r>
-            <w:r>
-              <w:rPr>
-                <w:rFonts w:ascii="???" w:hAnsi="???" w:cs="???"/>
-                <w:color w:val="516D7B"/>
-                <w:kern w:val="0"/>
-                <w:sz w:val="20"/>
-                <w:szCs w:val="20"/>
-              </w:rPr>
-              <w:t>cost</w:t>
-            </w:r>
-            <w:r>
-              <w:rPr>
-                <w:rFonts w:ascii="???" w:hAnsi="???" w:cs="???"/>
-                <w:kern w:val="0"/>
-                <w:sz w:val="20"/>
-                <w:szCs w:val="20"/>
-              </w:rPr>
-              <w:t xml:space="preserve"> </w:t>
-            </w:r>
-            <w:r>
-              <w:rPr>
-                <w:rFonts w:ascii="???" w:hAnsi="???" w:cs="???"/>
-                <w:color w:val="516D7B"/>
-                <w:kern w:val="0"/>
-                <w:sz w:val="20"/>
-                <w:szCs w:val="20"/>
-              </w:rPr>
-              <w:t>=</w:t>
-            </w:r>
-            <w:r>
-              <w:rPr>
-                <w:rFonts w:ascii="???" w:hAnsi="???" w:cs="???"/>
-                <w:kern w:val="0"/>
-                <w:sz w:val="20"/>
-                <w:szCs w:val="20"/>
-              </w:rPr>
-              <w:t xml:space="preserve"> </w:t>
-            </w:r>
-            <w:r>
-              <w:rPr>
-                <w:rFonts w:ascii="???" w:hAnsi="???" w:cs="???"/>
-                <w:color w:val="516D7B"/>
-                <w:kern w:val="0"/>
-                <w:sz w:val="20"/>
-                <w:szCs w:val="20"/>
-              </w:rPr>
-              <w:t>distance*(</w:t>
-            </w:r>
-            <w:r>
-              <w:rPr>
-                <w:rFonts w:ascii="???" w:hAnsi="???" w:cs="???"/>
-                <w:color w:val="935C25"/>
-                <w:kern w:val="0"/>
-                <w:sz w:val="20"/>
-                <w:szCs w:val="20"/>
-              </w:rPr>
-              <w:t>1</w:t>
-            </w:r>
-            <w:r>
-              <w:rPr>
-                <w:rFonts w:ascii="???" w:hAnsi="???" w:cs="???"/>
-                <w:color w:val="516D7B"/>
-                <w:kern w:val="0"/>
-                <w:sz w:val="20"/>
-                <w:szCs w:val="20"/>
-              </w:rPr>
-              <w:t>/</w:t>
-            </w:r>
-            <w:proofErr w:type="spellStart"/>
-            <w:r>
-              <w:rPr>
-                <w:rFonts w:ascii="???" w:hAnsi="???" w:cs="???"/>
-                <w:color w:val="516D7B"/>
-                <w:kern w:val="0"/>
-                <w:sz w:val="20"/>
-                <w:szCs w:val="20"/>
-              </w:rPr>
-              <w:t>miles_per_</w:t>
-            </w:r>
-            <w:proofErr w:type="gramStart"/>
-            <w:r>
-              <w:rPr>
-                <w:rFonts w:ascii="???" w:hAnsi="???" w:cs="???"/>
-                <w:color w:val="516D7B"/>
-                <w:kern w:val="0"/>
-                <w:sz w:val="20"/>
-                <w:szCs w:val="20"/>
-              </w:rPr>
-              <w:t>gallon</w:t>
-            </w:r>
-            <w:proofErr w:type="spellEnd"/>
-            <w:r>
-              <w:rPr>
-                <w:rFonts w:ascii="???" w:hAnsi="???" w:cs="???"/>
-                <w:color w:val="516D7B"/>
-                <w:kern w:val="0"/>
-                <w:sz w:val="20"/>
-                <w:szCs w:val="20"/>
-              </w:rPr>
-              <w:t>)*</w:t>
-            </w:r>
-            <w:proofErr w:type="spellStart"/>
-            <w:proofErr w:type="gramEnd"/>
-            <w:r>
-              <w:rPr>
-                <w:rFonts w:ascii="???" w:hAnsi="???" w:cs="???"/>
-                <w:color w:val="516D7B"/>
-                <w:kern w:val="0"/>
-                <w:sz w:val="20"/>
-                <w:szCs w:val="20"/>
-              </w:rPr>
-              <w:t>price_per_gallon</w:t>
-            </w:r>
-            <w:proofErr w:type="spellEnd"/>
-            <w:r>
-              <w:rPr>
-                <w:rFonts w:ascii="???" w:hAnsi="???" w:cs="???"/>
-                <w:color w:val="516D7B"/>
-                <w:kern w:val="0"/>
-                <w:sz w:val="20"/>
-                <w:szCs w:val="20"/>
-              </w:rPr>
-              <w:t>;</w:t>
+              <w:t>；</w:t>
             </w:r>
           </w:p>
           <w:p>
@@ -23735,6 +22073,73 @@
               <w:ind w:left="180"/>
               <w:rPr>
                 <w:rFonts w:ascii="等线" w:eastAsia="等线" w:hAnsi="等线" w:cs="宋体"/>
+                <w:b/>
+                <w:sz w:val="22"/>
+              </w:rPr>
+            </w:pPr>
+          </w:p>
+          <w:p>
+            <w:pPr>
+              <w:ind w:left="180"/>
+              <w:rPr>
+                <w:rFonts w:ascii="等线" w:eastAsia="等线" w:hAnsi="等线" w:cs="宋体"/>
+                <w:b/>
+                <w:sz w:val="22"/>
+              </w:rPr>
+            </w:pPr>
+            <w:r>
+              <w:rPr>
+                <w:rFonts w:ascii="等线" w:eastAsia="等线" w:hAnsi="等线" w:cs="宋体" w:hint="eastAsia"/>
+                <w:b/>
+                <w:sz w:val="22"/>
+              </w:rPr>
+              <w:t>课后题</w:t>
+            </w:r>
+            <w:r>
+              <w:rPr>
+                <w:rFonts w:ascii="等线" w:eastAsia="等线" w:hAnsi="等线" w:cs="宋体" w:hint="eastAsia"/>
+                <w:b/>
+                <w:sz w:val="22"/>
+              </w:rPr>
+              <w:t>3</w:t>
+            </w:r>
+            <w:r>
+              <w:rPr>
+                <w:rFonts w:ascii="等线" w:eastAsia="等线" w:hAnsi="等线" w:cs="宋体"/>
+                <w:b/>
+                <w:sz w:val="22"/>
+              </w:rPr>
+              <w:t>.2</w:t>
+            </w:r>
+            <w:r>
+              <w:rPr>
+                <w:rFonts w:ascii="等线" w:eastAsia="等线" w:hAnsi="等线" w:cs="宋体"/>
+                <w:b/>
+                <w:sz w:val="22"/>
+              </w:rPr>
+              <w:t>8</w:t>
+            </w:r>
+          </w:p>
+          <w:p>
+            <w:pPr>
+              <w:ind w:left="180" w:firstLine="240"/>
+              <w:rPr>
+                <w:rFonts w:ascii="等线" w:eastAsia="等线" w:hAnsi="等线" w:cs="宋体" w:hint="eastAsia"/>
+                <w:sz w:val="22"/>
+              </w:rPr>
+            </w:pPr>
+            <w:r>
+              <w:rPr>
+                <w:rFonts w:ascii="等线" w:eastAsia="等线" w:hAnsi="等线" w:cs="宋体" w:hint="eastAsia"/>
+                <w:sz w:val="22"/>
+              </w:rPr>
+              <w:t>本题通过分别计算两矩形中点横纵坐标距离，再与宽高分别对比，得出结论；</w:t>
+            </w:r>
+          </w:p>
+          <w:p>
+            <w:pPr>
+              <w:rPr>
+                <w:rFonts w:ascii="等线" w:eastAsia="等线" w:hAnsi="等线" w:cs="宋体" w:hint="eastAsia"/>
                 <w:sz w:val="22"/>
               </w:rPr>
             </w:pPr>
@@ -23743,7 +22148,7 @@
       </w:tr>
       <w:tr>
         <w:trPr>
-          <w:trHeight w:val="1843"/>
+          <w:trHeight w:val="1499"/>
         </w:trPr>
         <w:tc>
           <w:tcPr>
@@ -23856,18 +22261,9 @@
                   <w:rFonts w:ascii="等线" w:eastAsia="等线" w:hAnsi="等线" w:cs="宋体" w:hint="eastAsia"/>
                   <w:sz w:val="22"/>
                 </w:rPr>
-                <w:t>https://github.com/RuYunW/JavaHomework/tree/master/实验2</w:t>
+                <w:t>https://github.com/RuYunW/JavaHomework/tree/master/实验3</w:t>
               </w:r>
             </w:hyperlink>
-          </w:p>
-          <w:p>
-            <w:pPr>
-              <w:ind w:left="180"/>
-              <w:rPr>
-                <w:rFonts w:ascii="等线" w:eastAsia="等线" w:hAnsi="等线" w:cs="宋体"/>
-                <w:sz w:val="22"/>
-              </w:rPr>
-            </w:pPr>
           </w:p>
         </w:tc>
       </w:tr>

</xml_diff>